<commit_message>
zarzadzanie - przygotowanie do pliku
</commit_message>
<xml_diff>
--- a/PAŃSTWOWA-WYŻSZA-SZKOŁA-ZAWODOWA (1).docx
+++ b/PAŃSTWOWA-WYŻSZA-SZKOŁA-ZAWODOWA (1).docx
@@ -397,7 +397,6 @@
         </w:rPr>
         <w:t xml:space="preserve">   </w:t>
       </w:r>
-      <w:proofErr w:type="gramStart"/>
       <w:r>
         <w:rPr>
           <w:rFonts w:eastAsia="Times New Roman" w:cs="Times New Roman"/>
@@ -412,7 +411,6 @@
         </w:rPr>
         <w:t>Informatyka</w:t>
       </w:r>
-      <w:proofErr w:type="gramEnd"/>
       <w:r>
         <w:rPr>
           <w:rFonts w:eastAsia="Times New Roman" w:cs="Times New Roman"/>
@@ -430,29 +428,20 @@
           <w:rFonts w:eastAsia="Times New Roman" w:cs="Times New Roman"/>
           <w:b/>
         </w:rPr>
-        <w:t xml:space="preserve">Nr </w:t>
-      </w:r>
-      <w:proofErr w:type="gramStart"/>
+        <w:t xml:space="preserve">Nr albumu:  </w:t>
+      </w:r>
       <w:r>
         <w:rPr>
           <w:rFonts w:eastAsia="Times New Roman" w:cs="Times New Roman"/>
-          <w:b/>
-        </w:rPr>
-        <w:t xml:space="preserve">albumu:  </w:t>
+        </w:rPr>
+        <w:t>29</w:t>
       </w:r>
       <w:r>
         <w:rPr>
           <w:rFonts w:eastAsia="Times New Roman" w:cs="Times New Roman"/>
         </w:rPr>
-        <w:t>29</w:t>
-      </w:r>
-      <w:r>
-        <w:rPr>
-          <w:rFonts w:eastAsia="Times New Roman" w:cs="Times New Roman"/>
-        </w:rPr>
         <w:t>757</w:t>
       </w:r>
-      <w:proofErr w:type="gramEnd"/>
       <w:r>
         <w:rPr>
           <w:rFonts w:eastAsia="Times New Roman" w:cs="Times New Roman"/>
@@ -4092,8 +4081,6 @@
     <w:p>
       <w:pPr>
         <w:pStyle w:val="Nagwek1"/>
-        <w:spacing w:line="360" w:lineRule="auto"/>
-        <w:ind w:firstLine="425"/>
         <w:rPr>
           <w:rFonts w:cs="Times New Roman"/>
         </w:rPr>
@@ -4122,6 +4109,7 @@
       <w:pPr>
         <w:spacing w:after="0" w:line="360" w:lineRule="auto"/>
         <w:ind w:firstLine="425"/>
+        <w:jc w:val="both"/>
         <w:rPr>
           <w:rFonts w:cs="Times New Roman"/>
           <w:szCs w:val="24"/>
@@ -4195,6 +4183,7 @@
       <w:pPr>
         <w:spacing w:after="0" w:line="360" w:lineRule="auto"/>
         <w:ind w:firstLine="425"/>
+        <w:jc w:val="both"/>
         <w:rPr>
           <w:rFonts w:cs="Times New Roman"/>
           <w:szCs w:val="24"/>
@@ -4219,6 +4208,7 @@
       <w:pPr>
         <w:spacing w:after="0" w:line="360" w:lineRule="auto"/>
         <w:ind w:firstLine="425"/>
+        <w:jc w:val="both"/>
         <w:rPr>
           <w:rFonts w:cs="Times New Roman"/>
           <w:szCs w:val="24"/>
@@ -4264,27 +4254,41 @@
           <w:rFonts w:cs="Times New Roman"/>
           <w:szCs w:val="24"/>
         </w:rPr>
-        <w:t xml:space="preserve">jrzystego i prostego w obsłudze interfejsu graficznego, a także funkcjonalności, które są dostosowane do </w:t>
+        <w:t>jrzystego i prostego w obsłudze interfejsu graficznego,</w:t>
       </w:r>
       <w:r>
         <w:rPr>
           <w:rFonts w:cs="Times New Roman"/>
           <w:szCs w:val="24"/>
         </w:rPr>
-        <w:t>współczesnych</w:t>
+        <w:t xml:space="preserve"> a także</w:t>
       </w:r>
       <w:r>
         <w:rPr>
           <w:rFonts w:cs="Times New Roman"/>
           <w:szCs w:val="24"/>
         </w:rPr>
-        <w:t xml:space="preserve"> preferencji </w:t>
+        <w:t xml:space="preserve"> funkcjonalności, które są dostosowane do </w:t>
       </w:r>
       <w:r>
         <w:rPr>
           <w:rFonts w:cs="Times New Roman"/>
           <w:szCs w:val="24"/>
         </w:rPr>
+        <w:t>współczesnych</w:t>
+      </w:r>
+      <w:r>
+        <w:rPr>
+          <w:rFonts w:cs="Times New Roman"/>
+          <w:szCs w:val="24"/>
+        </w:rPr>
+        <w:t xml:space="preserve"> preferencji </w:t>
+      </w:r>
+      <w:r>
+        <w:rPr>
+          <w:rFonts w:cs="Times New Roman"/>
+          <w:szCs w:val="24"/>
+        </w:rPr>
         <w:t>użytkowników.</w:t>
       </w:r>
     </w:p>
@@ -4292,6 +4296,7 @@
       <w:pPr>
         <w:spacing w:after="0" w:line="360" w:lineRule="auto"/>
         <w:ind w:firstLine="425"/>
+        <w:jc w:val="both"/>
         <w:rPr>
           <w:rFonts w:cs="Times New Roman"/>
           <w:szCs w:val="24"/>
@@ -4343,8 +4348,7 @@
           <w:ilvl w:val="0"/>
           <w:numId w:val="2"/>
         </w:numPr>
-        <w:spacing w:line="360" w:lineRule="auto"/>
-        <w:ind w:firstLine="425"/>
+        <w:ind w:left="357" w:firstLine="425"/>
         <w:rPr>
           <w:rFonts w:cs="Times New Roman"/>
         </w:rPr>
@@ -4358,21 +4362,18 @@
         <w:t>Obecnie istniejące rozwiązania</w:t>
       </w:r>
       <w:bookmarkEnd w:id="1"/>
+      <w:r>
+        <w:rPr>
+          <w:rFonts w:cs="Times New Roman"/>
+        </w:rPr>
+        <w:t xml:space="preserve"> problemu</w:t>
+      </w:r>
     </w:p>
     <w:p>
       <w:pPr>
         <w:spacing w:line="360" w:lineRule="auto"/>
         <w:ind w:firstLine="425"/>
-        <w:rPr>
-          <w:rFonts w:cs="Times New Roman"/>
-          <w:szCs w:val="24"/>
-        </w:rPr>
-      </w:pPr>
-    </w:p>
-    <w:p>
-      <w:pPr>
-        <w:spacing w:line="360" w:lineRule="auto"/>
-        <w:ind w:firstLine="425"/>
+        <w:jc w:val="both"/>
         <w:rPr>
           <w:rFonts w:cs="Times New Roman"/>
           <w:szCs w:val="24"/>
@@ -4403,22 +4404,20 @@
           <w:ilvl w:val="1"/>
           <w:numId w:val="2"/>
         </w:numPr>
+        <w:ind w:firstLine="425"/>
+      </w:pPr>
+      <w:bookmarkStart w:id="2" w:name="_Toc121348680"/>
+      <w:r>
+        <w:t>Google scholar</w:t>
+      </w:r>
+      <w:bookmarkEnd w:id="2"/>
+      <w:r>
+        <w:t xml:space="preserve"> </w:t>
+      </w:r>
+    </w:p>
+    <w:p>
+      <w:pPr>
         <w:spacing w:line="360" w:lineRule="auto"/>
-        <w:ind w:firstLine="425"/>
-      </w:pPr>
-      <w:bookmarkStart w:id="2" w:name="_Toc121348680"/>
-      <w:r>
-        <w:t>Google scholar</w:t>
-      </w:r>
-      <w:bookmarkEnd w:id="2"/>
-      <w:r>
-        <w:t xml:space="preserve"> </w:t>
-      </w:r>
-    </w:p>
-    <w:p>
-      <w:pPr>
-        <w:spacing w:line="360" w:lineRule="auto"/>
-        <w:ind w:firstLine="425"/>
       </w:pPr>
     </w:p>
     <w:p>
@@ -4583,11 +4582,6 @@
         <w:spacing w:line="360" w:lineRule="auto"/>
         <w:ind w:firstLine="425"/>
       </w:pPr>
-      <w:proofErr w:type="spellStart"/>
-      <w:r>
-        <w:t>aaaa</w:t>
-      </w:r>
-      <w:proofErr w:type="spellEnd"/>
     </w:p>
     <w:p>
       <w:pPr>
@@ -4596,74 +4590,35 @@
           <w:ilvl w:val="1"/>
           <w:numId w:val="2"/>
         </w:numPr>
+        <w:ind w:firstLine="425"/>
+      </w:pPr>
+      <w:r>
+        <w:t xml:space="preserve"> </w:t>
+      </w:r>
+      <w:bookmarkStart w:id="4" w:name="_Toc121348681"/>
+      <w:r>
+        <w:t>ResearchGate GmbH</w:t>
+      </w:r>
+      <w:bookmarkEnd w:id="4"/>
+    </w:p>
+    <w:p>
+      <w:pPr>
         <w:spacing w:line="360" w:lineRule="auto"/>
         <w:ind w:firstLine="425"/>
-      </w:pPr>
-      <w:r>
-        <w:t xml:space="preserve"> </w:t>
-      </w:r>
-      <w:bookmarkStart w:id="4" w:name="_Toc121348681"/>
-      <w:proofErr w:type="spellStart"/>
-      <w:r>
-        <w:t>ResearchGate</w:t>
-      </w:r>
-      <w:proofErr w:type="spellEnd"/>
-      <w:r>
-        <w:t xml:space="preserve"> GmbH</w:t>
-      </w:r>
-      <w:bookmarkEnd w:id="4"/>
-    </w:p>
-    <w:p>
-      <w:pPr>
-        <w:spacing w:line="360" w:lineRule="auto"/>
-        <w:ind w:firstLine="425"/>
-      </w:pPr>
-    </w:p>
-    <w:p>
-      <w:pPr>
-        <w:spacing w:line="360" w:lineRule="auto"/>
-        <w:ind w:firstLine="425"/>
-      </w:pPr>
-      <w:proofErr w:type="spellStart"/>
-      <w:r>
-        <w:t>ResearchGate</w:t>
-      </w:r>
-      <w:proofErr w:type="spellEnd"/>
-      <w:r>
-        <w:t xml:space="preserve"> – międzynarodowy, bezpłatny serwis społecznościowy, skierowany do naukowców wszystkich dyscyplin. Na portalu zarejestrowało się ponad 4 miliony użytkowników ze 193 państw. Baza danych </w:t>
-      </w:r>
-      <w:proofErr w:type="spellStart"/>
-      <w:r>
-        <w:t>ResearchGate</w:t>
-      </w:r>
-      <w:proofErr w:type="spellEnd"/>
-      <w:r>
-        <w:t xml:space="preserve"> zawiera ponad 67 milionów haseł. </w:t>
-      </w:r>
-      <w:proofErr w:type="spellStart"/>
+        <w:jc w:val="both"/>
+      </w:pPr>
+      <w:r>
+        <w:t xml:space="preserve">ResearchGate </w:t>
+      </w:r>
+      <w:r>
+        <w:t>jest to</w:t>
+      </w:r>
+      <w:r>
+        <w:t xml:space="preserve"> międzynarodowy, bezpłatny serwis społecznościowy, skierowany do naukowców wszystkich dyscyplin. Na portalu zarejestrowało się ponad 4 miliony użytkowników ze 193 państw. Baza danych ResearchGate zawiera ponad 67 milionów haseł. ResearchGate umożliwia samodzielne archiwizowanie tekstów (Self-Archiving), korzystanie </w:t>
+      </w:r>
       <w:r>
         <w:lastRenderedPageBreak/>
-        <w:t>ResearchGate</w:t>
-      </w:r>
-      <w:proofErr w:type="spellEnd"/>
-      <w:r>
-        <w:t xml:space="preserve"> umożliwia samodzielne archiwizowanie tekstów (</w:t>
-      </w:r>
-      <w:proofErr w:type="spellStart"/>
-      <w:r>
-        <w:t>Self-Archiving</w:t>
-      </w:r>
-      <w:proofErr w:type="spellEnd"/>
-      <w:r>
-        <w:t xml:space="preserve">), korzystanie z wirtualnej biblioteki (Virtual Library), oraz tworzenie tzw. </w:t>
-      </w:r>
-      <w:proofErr w:type="spellStart"/>
-      <w:r>
-        <w:t>Microarticles</w:t>
-      </w:r>
-      <w:proofErr w:type="spellEnd"/>
-      <w:r>
-        <w:t>, czyli abstraktów do 306 słów. Aby założyć konto należy zarejestrować się jako student przez e-mail uczelniany.</w:t>
+        <w:t>z wirtualnej biblioteki (Virtual Library), oraz tworzenie tzw. Microarticles, czyli abstraktów do 306 słów. Aby założyć konto należy zarejestrować się jako student przez e-mail uczelniany.</w:t>
       </w:r>
     </w:p>
     <w:p>
@@ -4816,20 +4771,8 @@
           <w:sz w:val="22"/>
           <w:szCs w:val="22"/>
         </w:rPr>
-        <w:t xml:space="preserve">. Przedstawienie działania </w:t>
-      </w:r>
-      <w:proofErr w:type="spellStart"/>
-      <w:r>
-        <w:rPr>
-          <w:i w:val="0"/>
-          <w:iCs w:val="0"/>
-          <w:color w:val="auto"/>
-          <w:sz w:val="22"/>
-          <w:szCs w:val="22"/>
-        </w:rPr>
-        <w:t>ResearchGate</w:t>
-      </w:r>
-      <w:proofErr w:type="spellEnd"/>
+        <w:t>. Przedstawienie działania ResearchGate</w:t>
+      </w:r>
       <w:r>
         <w:rPr>
           <w:i w:val="0"/>
@@ -4894,19 +4837,16 @@
           <w:ilvl w:val="1"/>
           <w:numId w:val="2"/>
         </w:numPr>
-        <w:spacing w:line="360" w:lineRule="auto"/>
         <w:ind w:firstLine="425"/>
       </w:pPr>
       <w:r>
         <w:t xml:space="preserve"> </w:t>
       </w:r>
       <w:bookmarkStart w:id="6" w:name="_Toc121348682"/>
-      <w:proofErr w:type="spellStart"/>
       <w:r>
         <w:t>PubMed</w:t>
       </w:r>
       <w:bookmarkEnd w:id="6"/>
-      <w:proofErr w:type="spellEnd"/>
     </w:p>
     <w:p>
       <w:pPr>
@@ -4927,37 +4867,19 @@
           <w:szCs w:val="24"/>
         </w:rPr>
       </w:pPr>
-      <w:proofErr w:type="spellStart"/>
       <w:r>
         <w:rPr>
           <w:rFonts w:cs="Times New Roman"/>
           <w:szCs w:val="24"/>
         </w:rPr>
-        <w:t>PubMed</w:t>
-      </w:r>
-      <w:proofErr w:type="spellEnd"/>
+        <w:t>PubMed – angielskojęzyczna wyszukiwarka w internetowych bazach danych obejmująca artykuły z dziedziny medycyny i nauk biologicznych. PubMed zapewnia bezpłatny dostęp do artykułów znajdujących się w bazie MEDLINE oraz niektórych artykułów z czasopism nienależących do niej.</w:t>
+      </w:r>
       <w:r>
         <w:rPr>
           <w:rFonts w:cs="Times New Roman"/>
           <w:szCs w:val="24"/>
         </w:rPr>
-        <w:t xml:space="preserve"> – angielskojęzyczna wyszukiwarka w internetowych bazach danych obejmująca artykuły z dziedziny medycyny i nauk biologicznych. </w:t>
-      </w:r>
-      <w:proofErr w:type="spellStart"/>
-      <w:r>
-        <w:rPr>
-          <w:rFonts w:cs="Times New Roman"/>
-          <w:szCs w:val="24"/>
-        </w:rPr>
-        <w:t>PubMed</w:t>
-      </w:r>
-      <w:proofErr w:type="spellEnd"/>
-      <w:r>
-        <w:rPr>
-          <w:rFonts w:cs="Times New Roman"/>
-          <w:szCs w:val="24"/>
-        </w:rPr>
-        <w:t xml:space="preserve"> zapewnia bezpłatny dostęp do artykułów znajdujących się w bazie MEDLINE oraz niektórych artykułów z czasopism nienależących do niej.</w:t>
+        <w:t xml:space="preserve"> Działanie tego serwisu przeznaczono na rys. 3.</w:t>
       </w:r>
     </w:p>
     <w:p>
@@ -5109,21 +5031,9 @@
           <w:sz w:val="22"/>
           <w:szCs w:val="22"/>
         </w:rPr>
-        <w:t xml:space="preserve">. Przedstawienie działania </w:t>
-      </w:r>
-      <w:proofErr w:type="spellStart"/>
-      <w:r>
-        <w:rPr>
-          <w:i w:val="0"/>
-          <w:iCs w:val="0"/>
-          <w:color w:val="auto"/>
-          <w:sz w:val="22"/>
-          <w:szCs w:val="22"/>
-        </w:rPr>
-        <w:t>PubMed</w:t>
+        <w:t>. Przedstawienie działania PubMed</w:t>
       </w:r>
       <w:bookmarkEnd w:id="7"/>
-      <w:proofErr w:type="spellEnd"/>
     </w:p>
     <w:p>
       <w:pPr>
@@ -5182,7 +5092,6 @@
           <w:ilvl w:val="1"/>
           <w:numId w:val="2"/>
         </w:numPr>
-        <w:spacing w:line="360" w:lineRule="auto"/>
         <w:ind w:firstLine="425"/>
       </w:pPr>
       <w:r>
@@ -5190,7 +5099,7 @@
       </w:r>
       <w:bookmarkStart w:id="8" w:name="_Toc121348683"/>
       <w:r>
-        <w:t>Akademicki System Archiwizacji Prac (?)</w:t>
+        <w:t>Akademicki System Archiwizacji Prac</w:t>
       </w:r>
       <w:bookmarkEnd w:id="8"/>
     </w:p>
@@ -5247,8 +5156,8 @@
           <w:ilvl w:val="0"/>
           <w:numId w:val="2"/>
         </w:numPr>
-        <w:spacing w:line="360" w:lineRule="auto"/>
-        <w:ind w:firstLine="425"/>
+        <w:ind w:firstLine="425"/>
+        <w:jc w:val="both"/>
         <w:rPr>
           <w:rFonts w:cs="Times New Roman"/>
         </w:rPr>
@@ -5264,101 +5173,120 @@
     </w:p>
     <w:p>
       <w:pPr>
-        <w:spacing w:line="360" w:lineRule="auto"/>
-        <w:ind w:firstLine="425"/>
+        <w:spacing w:after="0" w:line="360" w:lineRule="auto"/>
+        <w:ind w:firstLine="425"/>
+        <w:jc w:val="both"/>
         <w:rPr>
           <w:rFonts w:cs="Times New Roman"/>
           <w:szCs w:val="24"/>
         </w:rPr>
       </w:pPr>
-    </w:p>
-    <w:p>
-      <w:pPr>
-        <w:spacing w:after="0" w:line="360" w:lineRule="auto"/>
-        <w:ind w:firstLine="425"/>
+      <w:r>
         <w:rPr>
           <w:rFonts w:cs="Times New Roman"/>
           <w:szCs w:val="24"/>
         </w:rPr>
-      </w:pPr>
+        <w:t>Celem pracy dyplomowej jest zaprojektowanie, implementacja oraz prezentacja aplikacji webowej służącej do zarządzania publikacjami naukowymi. Opracowanie takiego systemu pozwoliłoby na zarządzanie artykułami naukowymi w prosty</w:t>
+      </w:r>
       <w:r>
         <w:rPr>
           <w:rFonts w:cs="Times New Roman"/>
           <w:szCs w:val="24"/>
         </w:rPr>
-        <w:t xml:space="preserve">Celem rzeczonej pracy dyplomowej jest zaprojektowanie, implementacja oraz prezentacja aplikacji webowej służącej do zarządzania publikacjami naukowymi. Opracowanie takiego systemu pozwoliłoby na zarządzanie artykułami naukowymi w prosty i przyjazny sposób </w:t>
+        <w:t xml:space="preserve"> i przyjazny</w:t>
       </w:r>
       <w:r>
         <w:rPr>
           <w:rFonts w:cs="Times New Roman"/>
           <w:szCs w:val="24"/>
         </w:rPr>
-        <w:t xml:space="preserve">począwszy od wprowadzenia informacji, dostępu do publikacji, </w:t>
+        <w:t xml:space="preserve"> sposób </w:t>
       </w:r>
       <w:r>
         <w:rPr>
           <w:rFonts w:cs="Times New Roman"/>
           <w:szCs w:val="24"/>
         </w:rPr>
-        <w:lastRenderedPageBreak/>
-        <w:t>administracji uczestnikami, a kończąc na zarządzaniu pracami ocenianymi przez recenzentów oraz użytkowników. Będą one przechowywane w bazie danych aplikacji.</w:t>
+        <w:t xml:space="preserve">począwszy od wprowadzenia informacji, dostępu do publikacji, administracji uczestnikami, a kończąc na </w:t>
       </w:r>
       <w:r>
         <w:rPr>
           <w:rFonts w:cs="Times New Roman"/>
           <w:szCs w:val="24"/>
         </w:rPr>
-        <w:t xml:space="preserve"> </w:t>
-      </w:r>
-    </w:p>
-    <w:p>
-      <w:pPr>
-        <w:spacing w:after="0" w:line="360" w:lineRule="auto"/>
-        <w:ind w:firstLine="425"/>
+        <w:lastRenderedPageBreak/>
+        <w:t>zarządzaniu pracami ocenianymi przez recenzentów oraz użytkowników. Będą one przechowywane w bazie danych aplikacji.</w:t>
+      </w:r>
+      <w:r>
         <w:rPr>
           <w:rFonts w:cs="Times New Roman"/>
           <w:szCs w:val="24"/>
         </w:rPr>
-      </w:pPr>
-      <w:r>
+        <w:t xml:space="preserve"> </w:t>
+      </w:r>
+    </w:p>
+    <w:p>
+      <w:pPr>
+        <w:spacing w:after="0" w:line="360" w:lineRule="auto"/>
+        <w:ind w:firstLine="425"/>
+        <w:jc w:val="both"/>
         <w:rPr>
           <w:rFonts w:cs="Times New Roman"/>
           <w:szCs w:val="24"/>
         </w:rPr>
-        <w:t xml:space="preserve">W celu stworzenia aplikacji na miarę dzisiejszych standardów wykorzystane zostaną najnowocześniejsze technologie, </w:t>
-      </w:r>
-      <w:proofErr w:type="spellStart"/>
+      </w:pPr>
       <w:r>
         <w:rPr>
           <w:rFonts w:cs="Times New Roman"/>
           <w:szCs w:val="24"/>
         </w:rPr>
-        <w:t>frameworki</w:t>
-      </w:r>
-      <w:proofErr w:type="spellEnd"/>
-      <w:r>
+        <w:t xml:space="preserve">W celu stworzenia aplikacji na miarę dzisiejszych standardów wykorzystane zostaną najnowocześniejsze technologie, frameworki, a także biblioteki. Właściwy dobór technologii otworzy przed nami możliwość stworzenia aplikacji, którą cechować będą funkcjonalność oraz przejrzysty, przyjazny interfejs poprzez zastosowanie ogólnodostępnych rozwiązań problemów, które często powtarzają się podczas tworzenia aplikacji.  </w:t>
+      </w:r>
+    </w:p>
+    <w:p>
+      <w:pPr>
+        <w:spacing w:after="0" w:line="360" w:lineRule="auto"/>
+        <w:ind w:firstLine="425"/>
+        <w:jc w:val="both"/>
         <w:rPr>
           <w:rFonts w:cs="Times New Roman"/>
           <w:szCs w:val="24"/>
         </w:rPr>
-        <w:t xml:space="preserve">, a także biblioteki. Właściwy dobór technologii otworzy przed nami możliwość stworzenia aplikacji, którą cechować będą funkcjonalność oraz przejrzysty, przyjazny interfejs poprzez zastosowanie ogólnodostępnych rozwiązań problemów, które często powtarzają się podczas tworzenia aplikacji.  </w:t>
-      </w:r>
-    </w:p>
-    <w:p>
-      <w:pPr>
-        <w:spacing w:after="0" w:line="360" w:lineRule="auto"/>
-        <w:ind w:firstLine="425"/>
+      </w:pPr>
+      <w:r>
         <w:rPr>
           <w:rFonts w:cs="Times New Roman"/>
           <w:szCs w:val="24"/>
         </w:rPr>
-      </w:pPr>
+        <w:t>Aplikacja powinna posiadać cechy przypisywane stron</w:t>
+      </w:r>
       <w:r>
         <w:rPr>
           <w:rFonts w:cs="Times New Roman"/>
           <w:szCs w:val="24"/>
         </w:rPr>
-        <w:t>Aplikacja powinna posiadać cechy przypisywane stroną internetowym oraz systemom zarządzania publikacjami naukowymi. Do najważniejszych z nich zaliczamy:</w:t>
+        <w:t>om</w:t>
+      </w:r>
+      <w:r>
+        <w:rPr>
+          <w:rFonts w:cs="Times New Roman"/>
+          <w:szCs w:val="24"/>
+        </w:rPr>
+        <w:t xml:space="preserve"> internetowym oraz systemom zarządzania publikacjami naukowymi. </w:t>
+      </w:r>
+      <w:r>
+        <w:rPr>
+          <w:rFonts w:cs="Times New Roman"/>
+          <w:szCs w:val="24"/>
+        </w:rPr>
+        <w:t>Najważniejszymi cechami stron internerowych są</w:t>
+      </w:r>
+      <w:r>
+        <w:rPr>
+          <w:rFonts w:cs="Times New Roman"/>
+          <w:szCs w:val="24"/>
+        </w:rPr>
+        <w:t>:</w:t>
       </w:r>
     </w:p>
     <w:p>
@@ -5370,6 +5298,7 @@
         </w:numPr>
         <w:spacing w:after="0" w:line="360" w:lineRule="auto"/>
         <w:ind w:firstLine="425"/>
+        <w:jc w:val="both"/>
         <w:rPr>
           <w:rFonts w:cs="Times New Roman"/>
           <w:szCs w:val="24"/>
@@ -5392,6 +5321,7 @@
         </w:numPr>
         <w:spacing w:after="0" w:line="360" w:lineRule="auto"/>
         <w:ind w:firstLine="425"/>
+        <w:jc w:val="both"/>
         <w:rPr>
           <w:rFonts w:cs="Times New Roman"/>
           <w:szCs w:val="24"/>
@@ -5403,6 +5333,13 @@
           <w:szCs w:val="24"/>
         </w:rPr>
         <w:t>System rejestracji</w:t>
+      </w:r>
+      <w:r>
+        <w:rPr>
+          <w:rFonts w:cs="Times New Roman"/>
+          <w:szCs w:val="24"/>
+        </w:rPr>
+        <w:t>;</w:t>
       </w:r>
     </w:p>
     <w:p>
@@ -5414,6 +5351,7 @@
         </w:numPr>
         <w:spacing w:after="0" w:line="360" w:lineRule="auto"/>
         <w:ind w:firstLine="425"/>
+        <w:jc w:val="both"/>
         <w:rPr>
           <w:rFonts w:cs="Times New Roman"/>
           <w:szCs w:val="24"/>
@@ -5425,6 +5363,13 @@
           <w:szCs w:val="24"/>
         </w:rPr>
         <w:t>System logowania</w:t>
+      </w:r>
+      <w:r>
+        <w:rPr>
+          <w:rFonts w:cs="Times New Roman"/>
+          <w:szCs w:val="24"/>
+        </w:rPr>
+        <w:t>;</w:t>
       </w:r>
     </w:p>
     <w:p>
@@ -5436,6 +5381,7 @@
         </w:numPr>
         <w:spacing w:after="0" w:line="360" w:lineRule="auto"/>
         <w:ind w:firstLine="425"/>
+        <w:jc w:val="both"/>
         <w:rPr>
           <w:rFonts w:cs="Times New Roman"/>
           <w:szCs w:val="24"/>
@@ -5446,17 +5392,15 @@
           <w:rFonts w:cs="Times New Roman"/>
           <w:szCs w:val="24"/>
         </w:rPr>
-        <w:t xml:space="preserve">System </w:t>
-      </w:r>
-      <w:proofErr w:type="spellStart"/>
+        <w:t>System wylogowywania</w:t>
+      </w:r>
       <w:r>
         <w:rPr>
           <w:rFonts w:cs="Times New Roman"/>
           <w:szCs w:val="24"/>
         </w:rPr>
-        <w:t>wylogowywania</w:t>
-      </w:r>
-      <w:proofErr w:type="spellEnd"/>
+        <w:t>;</w:t>
+      </w:r>
     </w:p>
     <w:p>
       <w:pPr>
@@ -5467,6 +5411,7 @@
         </w:numPr>
         <w:spacing w:after="0" w:line="360" w:lineRule="auto"/>
         <w:ind w:firstLine="425"/>
+        <w:jc w:val="both"/>
         <w:rPr>
           <w:rFonts w:cs="Times New Roman"/>
           <w:szCs w:val="24"/>
@@ -5478,6 +5423,13 @@
           <w:szCs w:val="24"/>
         </w:rPr>
         <w:t>System zmiany hasła</w:t>
+      </w:r>
+      <w:r>
+        <w:rPr>
+          <w:rFonts w:cs="Times New Roman"/>
+          <w:szCs w:val="24"/>
+        </w:rPr>
+        <w:t>;</w:t>
       </w:r>
     </w:p>
     <w:p>
@@ -5489,6 +5441,7 @@
         </w:numPr>
         <w:spacing w:after="0" w:line="360" w:lineRule="auto"/>
         <w:ind w:firstLine="425"/>
+        <w:jc w:val="both"/>
         <w:rPr>
           <w:rFonts w:cs="Times New Roman"/>
           <w:szCs w:val="24"/>
@@ -5500,6 +5453,13 @@
           <w:szCs w:val="24"/>
         </w:rPr>
         <w:t>System edycji danych</w:t>
+      </w:r>
+      <w:r>
+        <w:rPr>
+          <w:rFonts w:cs="Times New Roman"/>
+          <w:szCs w:val="24"/>
+        </w:rPr>
+        <w:t>;</w:t>
       </w:r>
     </w:p>
     <w:p>
@@ -5511,6 +5471,7 @@
         </w:numPr>
         <w:spacing w:after="0" w:line="360" w:lineRule="auto"/>
         <w:ind w:firstLine="425"/>
+        <w:jc w:val="both"/>
         <w:rPr>
           <w:rFonts w:cs="Times New Roman"/>
           <w:szCs w:val="24"/>
@@ -5533,6 +5494,7 @@
         </w:numPr>
         <w:spacing w:after="0" w:line="360" w:lineRule="auto"/>
         <w:ind w:firstLine="425"/>
+        <w:jc w:val="both"/>
         <w:rPr>
           <w:rFonts w:cs="Times New Roman"/>
           <w:szCs w:val="24"/>
@@ -5544,6 +5506,13 @@
           <w:szCs w:val="24"/>
         </w:rPr>
         <w:t>Możliwość podglądu informacji na temat publikacji</w:t>
+      </w:r>
+      <w:r>
+        <w:rPr>
+          <w:rFonts w:cs="Times New Roman"/>
+          <w:szCs w:val="24"/>
+        </w:rPr>
+        <w:t>;</w:t>
       </w:r>
     </w:p>
     <w:p>
@@ -5555,6 +5524,7 @@
         </w:numPr>
         <w:spacing w:after="0" w:line="360" w:lineRule="auto"/>
         <w:ind w:firstLine="425"/>
+        <w:jc w:val="both"/>
         <w:rPr>
           <w:rFonts w:cs="Times New Roman"/>
           <w:szCs w:val="24"/>
@@ -5565,7 +5535,14 @@
           <w:rFonts w:cs="Times New Roman"/>
           <w:szCs w:val="24"/>
         </w:rPr>
-        <w:t xml:space="preserve">Możliwość administracji własną publikacją </w:t>
+        <w:t xml:space="preserve">Możliwość administracji własną </w:t>
+      </w:r>
+      <w:r>
+        <w:rPr>
+          <w:rFonts w:cs="Times New Roman"/>
+          <w:szCs w:val="24"/>
+        </w:rPr>
+        <w:t>publikacją;</w:t>
       </w:r>
     </w:p>
     <w:p>
@@ -5577,6 +5554,7 @@
         </w:numPr>
         <w:spacing w:after="0" w:line="360" w:lineRule="auto"/>
         <w:ind w:firstLine="425"/>
+        <w:jc w:val="both"/>
         <w:rPr>
           <w:rFonts w:cs="Times New Roman"/>
           <w:szCs w:val="24"/>
@@ -5588,6 +5566,13 @@
           <w:szCs w:val="24"/>
         </w:rPr>
         <w:t>Możliwość przejrzenia statystyk dotyczących oceny naszej publikacji</w:t>
+      </w:r>
+      <w:r>
+        <w:rPr>
+          <w:rFonts w:cs="Times New Roman"/>
+          <w:szCs w:val="24"/>
+        </w:rPr>
+        <w:t>;</w:t>
       </w:r>
     </w:p>
     <w:p>
@@ -5599,6 +5584,7 @@
         </w:numPr>
         <w:spacing w:after="0" w:line="360" w:lineRule="auto"/>
         <w:ind w:firstLine="425"/>
+        <w:jc w:val="both"/>
         <w:rPr>
           <w:rFonts w:cs="Times New Roman"/>
           <w:szCs w:val="24"/>
@@ -5610,6 +5596,13 @@
           <w:szCs w:val="24"/>
         </w:rPr>
         <w:t>Możliwość dołączenia materiałów</w:t>
+      </w:r>
+      <w:r>
+        <w:rPr>
+          <w:rFonts w:cs="Times New Roman"/>
+          <w:szCs w:val="24"/>
+        </w:rPr>
+        <w:t>;</w:t>
       </w:r>
     </w:p>
     <w:p>
@@ -5621,6 +5614,7 @@
         </w:numPr>
         <w:spacing w:after="0" w:line="360" w:lineRule="auto"/>
         <w:ind w:firstLine="425"/>
+        <w:jc w:val="both"/>
         <w:rPr>
           <w:rFonts w:cs="Times New Roman"/>
           <w:szCs w:val="24"/>
@@ -5632,6 +5626,13 @@
           <w:szCs w:val="24"/>
         </w:rPr>
         <w:t>Możliwość oceny publikacji</w:t>
+      </w:r>
+      <w:r>
+        <w:rPr>
+          <w:rFonts w:cs="Times New Roman"/>
+          <w:szCs w:val="24"/>
+        </w:rPr>
+        <w:t>;</w:t>
       </w:r>
     </w:p>
     <w:p>
@@ -5643,6 +5644,7 @@
         </w:numPr>
         <w:spacing w:after="0" w:line="360" w:lineRule="auto"/>
         <w:ind w:firstLine="425"/>
+        <w:jc w:val="both"/>
         <w:rPr>
           <w:rFonts w:cs="Times New Roman"/>
           <w:szCs w:val="24"/>
@@ -5654,6 +5656,13 @@
           <w:szCs w:val="24"/>
         </w:rPr>
         <w:t>Możliwość komentowania publikacji</w:t>
+      </w:r>
+      <w:r>
+        <w:rPr>
+          <w:rFonts w:cs="Times New Roman"/>
+          <w:szCs w:val="24"/>
+        </w:rPr>
+        <w:t>;</w:t>
       </w:r>
     </w:p>
     <w:p>
@@ -5665,6 +5674,7 @@
         </w:numPr>
         <w:spacing w:after="0" w:line="360" w:lineRule="auto"/>
         <w:ind w:firstLine="425"/>
+        <w:jc w:val="both"/>
         <w:rPr>
           <w:rFonts w:cs="Times New Roman"/>
           <w:szCs w:val="24"/>
@@ -5676,6 +5686,13 @@
           <w:szCs w:val="24"/>
         </w:rPr>
         <w:t>Możliwość edycji oceny oraz komentarza</w:t>
+      </w:r>
+      <w:r>
+        <w:rPr>
+          <w:rFonts w:cs="Times New Roman"/>
+          <w:szCs w:val="24"/>
+        </w:rPr>
+        <w:t>;</w:t>
       </w:r>
     </w:p>
     <w:p>
@@ -5683,6 +5700,7 @@
         <w:pStyle w:val="Akapitzlist"/>
         <w:spacing w:after="0" w:line="360" w:lineRule="auto"/>
         <w:ind w:left="1865" w:firstLine="425"/>
+        <w:jc w:val="both"/>
         <w:rPr>
           <w:rFonts w:cs="Times New Roman"/>
           <w:szCs w:val="24"/>
@@ -5698,6 +5716,7 @@
         </w:numPr>
         <w:spacing w:after="0" w:line="360" w:lineRule="auto"/>
         <w:ind w:firstLine="425"/>
+        <w:jc w:val="both"/>
         <w:rPr>
           <w:rFonts w:cs="Times New Roman"/>
           <w:szCs w:val="24"/>
@@ -5720,6 +5739,7 @@
         </w:numPr>
         <w:spacing w:after="0" w:line="360" w:lineRule="auto"/>
         <w:ind w:firstLine="425"/>
+        <w:jc w:val="both"/>
         <w:rPr>
           <w:rFonts w:cs="Times New Roman"/>
           <w:szCs w:val="24"/>
@@ -5731,6 +5751,13 @@
           <w:szCs w:val="24"/>
         </w:rPr>
         <w:t>Możliwość edycji danych</w:t>
+      </w:r>
+      <w:r>
+        <w:rPr>
+          <w:rFonts w:cs="Times New Roman"/>
+          <w:szCs w:val="24"/>
+        </w:rPr>
+        <w:t>;</w:t>
       </w:r>
     </w:p>
     <w:p>
@@ -5742,6 +5769,7 @@
         </w:numPr>
         <w:spacing w:after="0" w:line="360" w:lineRule="auto"/>
         <w:ind w:firstLine="425"/>
+        <w:jc w:val="both"/>
         <w:rPr>
           <w:rFonts w:cs="Times New Roman"/>
           <w:szCs w:val="24"/>
@@ -5753,6 +5781,13 @@
           <w:szCs w:val="24"/>
         </w:rPr>
         <w:t>Możliwość usunięcia danych</w:t>
+      </w:r>
+      <w:r>
+        <w:rPr>
+          <w:rFonts w:cs="Times New Roman"/>
+          <w:szCs w:val="24"/>
+        </w:rPr>
+        <w:t>;</w:t>
       </w:r>
     </w:p>
     <w:p>
@@ -5764,6 +5799,7 @@
         </w:numPr>
         <w:spacing w:after="0" w:line="360" w:lineRule="auto"/>
         <w:ind w:firstLine="425"/>
+        <w:jc w:val="both"/>
         <w:rPr>
           <w:rFonts w:cs="Times New Roman"/>
           <w:szCs w:val="24"/>
@@ -5776,21 +5812,30 @@
         </w:rPr>
         <w:t>Możliwość przeglądu bazy danych</w:t>
       </w:r>
-    </w:p>
-    <w:p>
-      <w:pPr>
-        <w:spacing w:after="0" w:line="360" w:lineRule="auto"/>
-        <w:ind w:firstLine="425"/>
+      <w:r>
         <w:rPr>
           <w:rFonts w:cs="Times New Roman"/>
           <w:szCs w:val="24"/>
         </w:rPr>
-      </w:pPr>
+        <w:t>;</w:t>
+      </w:r>
     </w:p>
     <w:p>
       <w:pPr>
         <w:spacing w:after="0" w:line="360" w:lineRule="auto"/>
         <w:ind w:firstLine="425"/>
+        <w:jc w:val="both"/>
+        <w:rPr>
+          <w:rFonts w:cs="Times New Roman"/>
+          <w:szCs w:val="24"/>
+        </w:rPr>
+      </w:pPr>
+    </w:p>
+    <w:p>
+      <w:pPr>
+        <w:spacing w:after="0" w:line="360" w:lineRule="auto"/>
+        <w:ind w:firstLine="425"/>
+        <w:jc w:val="both"/>
         <w:rPr>
           <w:rFonts w:cs="Times New Roman"/>
           <w:szCs w:val="24"/>
@@ -5813,6 +5858,7 @@
         </w:numPr>
         <w:spacing w:after="0" w:line="360" w:lineRule="auto"/>
         <w:ind w:firstLine="425"/>
+        <w:jc w:val="both"/>
         <w:rPr>
           <w:rFonts w:cs="Times New Roman"/>
           <w:szCs w:val="24"/>
@@ -5824,6 +5870,13 @@
           <w:szCs w:val="24"/>
         </w:rPr>
         <w:t>Użytkownik</w:t>
+      </w:r>
+      <w:r>
+        <w:rPr>
+          <w:rFonts w:cs="Times New Roman"/>
+          <w:szCs w:val="24"/>
+        </w:rPr>
+        <w:t>;</w:t>
       </w:r>
     </w:p>
     <w:p>
@@ -5835,6 +5888,7 @@
         </w:numPr>
         <w:spacing w:after="0" w:line="360" w:lineRule="auto"/>
         <w:ind w:firstLine="425"/>
+        <w:jc w:val="both"/>
         <w:rPr>
           <w:rFonts w:cs="Times New Roman"/>
           <w:szCs w:val="24"/>
@@ -5846,6 +5900,13 @@
           <w:szCs w:val="24"/>
         </w:rPr>
         <w:t>Recenzent</w:t>
+      </w:r>
+      <w:r>
+        <w:rPr>
+          <w:rFonts w:cs="Times New Roman"/>
+          <w:szCs w:val="24"/>
+        </w:rPr>
+        <w:t>;</w:t>
       </w:r>
     </w:p>
     <w:p>
@@ -5857,6 +5918,7 @@
         </w:numPr>
         <w:spacing w:after="0" w:line="360" w:lineRule="auto"/>
         <w:ind w:firstLine="425"/>
+        <w:jc w:val="both"/>
         <w:rPr>
           <w:rFonts w:cs="Times New Roman"/>
           <w:szCs w:val="24"/>
@@ -5868,6 +5930,13 @@
           <w:szCs w:val="24"/>
         </w:rPr>
         <w:t>Administrator</w:t>
+      </w:r>
+      <w:r>
+        <w:rPr>
+          <w:rFonts w:cs="Times New Roman"/>
+          <w:szCs w:val="24"/>
+        </w:rPr>
+        <w:t>;</w:t>
       </w:r>
     </w:p>
     <w:p>
@@ -5877,21 +5946,12 @@
           <w:ilvl w:val="0"/>
           <w:numId w:val="2"/>
         </w:numPr>
-        <w:spacing w:line="360" w:lineRule="auto"/>
-        <w:ind w:firstLine="425"/>
-      </w:pPr>
-      <w:bookmarkStart w:id="10" w:name="_Toc121348685"/>
+        <w:ind w:firstLine="425"/>
+      </w:pPr>
       <w:r>
         <w:lastRenderedPageBreak/>
-        <w:t>Technologie</w:t>
-      </w:r>
-      <w:bookmarkEnd w:id="10"/>
-    </w:p>
-    <w:p>
-      <w:pPr>
-        <w:spacing w:line="360" w:lineRule="auto"/>
-        <w:ind w:firstLine="425"/>
-      </w:pPr>
+        <w:t>Wykorzystane technologie</w:t>
+      </w:r>
     </w:p>
     <w:p>
       <w:pPr>
@@ -5900,25 +5960,19 @@
           <w:ilvl w:val="1"/>
           <w:numId w:val="2"/>
         </w:numPr>
+        <w:ind w:firstLine="425"/>
+      </w:pPr>
+      <w:bookmarkStart w:id="10" w:name="_Toc121348686"/>
+      <w:r>
+        <w:t>HTML 5</w:t>
+      </w:r>
+      <w:bookmarkEnd w:id="10"/>
+    </w:p>
+    <w:p>
+      <w:pPr>
         <w:spacing w:line="360" w:lineRule="auto"/>
         <w:ind w:firstLine="425"/>
-      </w:pPr>
-      <w:bookmarkStart w:id="11" w:name="_Toc121348686"/>
-      <w:r>
-        <w:t>HTML 5</w:t>
-      </w:r>
-      <w:bookmarkEnd w:id="11"/>
-    </w:p>
-    <w:p>
-      <w:pPr>
-        <w:spacing w:line="360" w:lineRule="auto"/>
-        <w:ind w:firstLine="425"/>
-      </w:pPr>
-    </w:p>
-    <w:p>
-      <w:pPr>
-        <w:spacing w:line="360" w:lineRule="auto"/>
-        <w:ind w:firstLine="425"/>
+        <w:jc w:val="both"/>
       </w:pPr>
       <w:r>
         <w:t xml:space="preserve">HTML to hipertekstowy język znaczników przeznaczony do tworzenia stron internetowych. </w:t>
@@ -5927,13 +5981,31 @@
         <w:t>Jego najnowszą wersją powstałą w wyniku rozwinięcia HTML4 oraz XHTML jest HTML 5.</w:t>
       </w:r>
       <w:r>
-        <w:t xml:space="preserve"> Niniejszy język programowania jest zbiorem technologii powiązanych, które wykorzystuje się do tworzenia współczesnych witryn internetowych.</w:t>
+        <w:t xml:space="preserve"> </w:t>
+      </w:r>
+      <w:r>
+        <w:t>Wspomniany</w:t>
+      </w:r>
+      <w:r>
+        <w:t xml:space="preserve"> język programowania jest zbiorem technologii powiązanych, które wykorzystuje się do tworzenia współczesnych witryn internetowych.</w:t>
       </w:r>
       <w:r>
         <w:t xml:space="preserve"> Elementy służące do oznaczania treści i określania ich znaczenia są częścią specyfikacji bazowej HTML5. </w:t>
       </w:r>
       <w:r>
-        <w:t xml:space="preserve">Cechą wyróżniającą wspomniany język znaków od XHTML2 jest fakt, że został on opracowany z myślą o kompatybilności wstecznej. </w:t>
+        <w:t>Cechą wyróżniającą wspomniany język zna</w:t>
+      </w:r>
+      <w:r>
+        <w:t>czników</w:t>
+      </w:r>
+      <w:r>
+        <w:t xml:space="preserve"> od XHTML2 jest fakt, że został on opracowany </w:t>
+      </w:r>
+      <w:r>
+        <w:t>z myślą</w:t>
+      </w:r>
+      <w:r>
+        <w:t xml:space="preserve"> o kompatybilności wstecznej. </w:t>
       </w:r>
       <w:r>
         <w:t>[1,2,3]</w:t>
@@ -6000,7 +6072,7 @@
           <w:szCs w:val="22"/>
         </w:rPr>
       </w:pPr>
-      <w:bookmarkStart w:id="12" w:name="_Toc121387393"/>
+      <w:bookmarkStart w:id="11" w:name="_Toc121387393"/>
       <w:r>
         <w:rPr>
           <w:i w:val="0"/>
@@ -6070,7 +6142,7 @@
           <w:sz w:val="22"/>
           <w:szCs w:val="22"/>
         </w:rPr>
-        <w:t>. Przykładowy kod języka HTML5</w:t>
+        <w:t xml:space="preserve">. Przykładowy </w:t>
       </w:r>
       <w:r>
         <w:rPr>
@@ -6080,39 +6152,80 @@
           <w:sz w:val="22"/>
           <w:szCs w:val="22"/>
         </w:rPr>
-        <w:br/>
+        <w:t>fragment kodu w</w:t>
       </w:r>
       <w:r>
         <w:rPr>
           <w:i w:val="0"/>
           <w:iCs w:val="0"/>
           <w:color w:val="auto"/>
-          <w:sz w:val="20"/>
-        </w:rPr>
-        <w:t>[</w:t>
-      </w:r>
-      <w:r>
-        <w:rPr>
-          <w:color w:val="auto"/>
-          <w:sz w:val="20"/>
-        </w:rPr>
-        <w:t>Źródło: Opracowanie własne</w:t>
+          <w:sz w:val="22"/>
+          <w:szCs w:val="22"/>
+        </w:rPr>
+        <w:t xml:space="preserve"> język</w:t>
       </w:r>
       <w:r>
         <w:rPr>
           <w:i w:val="0"/>
           <w:iCs w:val="0"/>
           <w:color w:val="auto"/>
+          <w:sz w:val="22"/>
+          <w:szCs w:val="22"/>
+        </w:rPr>
+        <w:t>u</w:t>
+      </w:r>
+      <w:r>
+        <w:rPr>
+          <w:i w:val="0"/>
+          <w:iCs w:val="0"/>
+          <w:color w:val="auto"/>
+          <w:sz w:val="22"/>
+          <w:szCs w:val="22"/>
+        </w:rPr>
+        <w:t xml:space="preserve"> HTML5</w:t>
+      </w:r>
+      <w:r>
+        <w:rPr>
+          <w:i w:val="0"/>
+          <w:iCs w:val="0"/>
+          <w:color w:val="auto"/>
+          <w:sz w:val="22"/>
+          <w:szCs w:val="22"/>
+        </w:rPr>
+        <w:br/>
+      </w:r>
+      <w:r>
+        <w:rPr>
+          <w:i w:val="0"/>
+          <w:iCs w:val="0"/>
+          <w:color w:val="auto"/>
           <w:sz w:val="20"/>
         </w:rPr>
+        <w:t>[</w:t>
+      </w:r>
+      <w:r>
+        <w:rPr>
+          <w:color w:val="auto"/>
+          <w:sz w:val="20"/>
+        </w:rPr>
+        <w:t>Źródło: Opracowanie własne</w:t>
+      </w:r>
+      <w:r>
+        <w:rPr>
+          <w:i w:val="0"/>
+          <w:iCs w:val="0"/>
+          <w:color w:val="auto"/>
+          <w:sz w:val="20"/>
+        </w:rPr>
         <w:t>]</w:t>
       </w:r>
-      <w:bookmarkEnd w:id="12"/>
+      <w:bookmarkEnd w:id="11"/>
     </w:p>
     <w:p>
       <w:pPr>
         <w:spacing w:line="360" w:lineRule="auto"/>
         <w:ind w:firstLine="425"/>
+        <w:jc w:val="both"/>
       </w:pPr>
       <w:r>
         <w:t>Rysunek</w:t>
@@ -6130,7 +6243,6 @@
         </w:rPr>
         <w:t>&lt;</w:t>
       </w:r>
-      <w:proofErr w:type="spellStart"/>
       <w:r>
         <w:rPr>
           <w:i/>
@@ -6138,7 +6250,6 @@
         </w:rPr>
         <w:t>section</w:t>
       </w:r>
-      <w:proofErr w:type="spellEnd"/>
       <w:r>
         <w:rPr>
           <w:i/>
@@ -6161,116 +6272,81 @@
           <w:i/>
           <w:iCs/>
         </w:rPr>
-        <w:t xml:space="preserve"> &lt;</w:t>
-      </w:r>
-      <w:proofErr w:type="spellStart"/>
+        <w:t xml:space="preserve"> &lt;article&gt;</w:t>
+      </w:r>
+      <w:r>
+        <w:t xml:space="preserve">. </w:t>
+      </w:r>
+      <w:r>
+        <w:t>Najnowsza specyfikacja języka wprowadziła wiele nowych znaczników semantycznych</w:t>
+      </w:r>
+      <w:r>
+        <w:t xml:space="preserve"> – </w:t>
+      </w:r>
       <w:r>
         <w:rPr>
           <w:i/>
           <w:iCs/>
         </w:rPr>
-        <w:t>article</w:t>
-      </w:r>
-      <w:proofErr w:type="spellEnd"/>
+        <w:t>section</w:t>
+      </w:r>
       <w:r>
         <w:rPr>
           <w:i/>
           <w:iCs/>
         </w:rPr>
-        <w:t>&gt;</w:t>
-      </w:r>
-      <w:r>
-        <w:t xml:space="preserve">. </w:t>
-      </w:r>
-      <w:r>
-        <w:t>Najnowsza specyfikacja języka wprowadziła wiele nowych znaczników semantycznych</w:t>
-      </w:r>
-      <w:r>
-        <w:t xml:space="preserve"> – </w:t>
-      </w:r>
-      <w:proofErr w:type="spellStart"/>
+        <w:t xml:space="preserve"> </w:t>
+      </w:r>
+      <w:r>
+        <w:t>oraz</w:t>
+      </w:r>
       <w:r>
         <w:rPr>
           <w:i/>
           <w:iCs/>
         </w:rPr>
-        <w:t>section</w:t>
-      </w:r>
-      <w:proofErr w:type="spellEnd"/>
+        <w:t xml:space="preserve"> article</w:t>
+      </w:r>
+      <w:r>
+        <w:t xml:space="preserve"> </w:t>
+      </w:r>
+      <w:r>
+        <w:t>to przykłady kilku</w:t>
+      </w:r>
+      <w:r>
+        <w:t xml:space="preserve"> z nich. </w:t>
+      </w:r>
+      <w:r>
+        <w:t xml:space="preserve">Element </w:t>
+      </w:r>
       <w:r>
         <w:rPr>
           <w:i/>
           <w:iCs/>
         </w:rPr>
-        <w:t xml:space="preserve"> oraz </w:t>
-      </w:r>
-      <w:proofErr w:type="spellStart"/>
+        <w:t>section</w:t>
+      </w:r>
+      <w:r>
+        <w:t xml:space="preserve"> </w:t>
+      </w:r>
+      <w:r>
+        <w:t xml:space="preserve">jest odpowiedzialny za stworzenie grupy najczęściej posiadającej nagłówek z treścią różniącą się od pozostałych treści znajdujących się na stronie internetowej. </w:t>
+      </w:r>
+      <w:r>
+        <w:t xml:space="preserve">Tag </w:t>
+      </w:r>
       <w:r>
         <w:rPr>
           <w:i/>
           <w:iCs/>
         </w:rPr>
-        <w:t>article</w:t>
-      </w:r>
-      <w:proofErr w:type="spellEnd"/>
-      <w:r>
-        <w:t xml:space="preserve"> </w:t>
-      </w:r>
-      <w:r>
-        <w:t>to przykłady kilku</w:t>
-      </w:r>
-      <w:r>
-        <w:t xml:space="preserve"> z nich. </w:t>
-      </w:r>
-      <w:r>
-        <w:t xml:space="preserve">Element </w:t>
-      </w:r>
-      <w:proofErr w:type="spellStart"/>
-      <w:r>
-        <w:rPr>
-          <w:i/>
-          <w:iCs/>
-        </w:rPr>
-        <w:t>section</w:t>
-      </w:r>
-      <w:proofErr w:type="spellEnd"/>
-      <w:r>
-        <w:t xml:space="preserve"> </w:t>
-      </w:r>
-      <w:r>
-        <w:t xml:space="preserve">jest odpowiedzialny za stworzenie grupy najczęściej posiadającej nagłówek z treścią różniącą się od pozostałych treści znajdujących się na stronie internetowej. </w:t>
-      </w:r>
-      <w:r>
-        <w:t xml:space="preserve">Tag </w:t>
-      </w:r>
-      <w:r>
-        <w:rPr>
-          <w:i/>
-          <w:iCs/>
-        </w:rPr>
-        <w:t>&lt;</w:t>
-      </w:r>
-      <w:proofErr w:type="spellStart"/>
-      <w:r>
-        <w:rPr>
-          <w:i/>
-          <w:iCs/>
-        </w:rPr>
-        <w:t>article</w:t>
-      </w:r>
-      <w:proofErr w:type="spellEnd"/>
-      <w:r>
-        <w:rPr>
-          <w:i/>
-          <w:iCs/>
-        </w:rPr>
-        <w:t>&gt;</w:t>
+        <w:t>&lt;article&gt;</w:t>
       </w:r>
       <w:r>
         <w:t xml:space="preserve"> stworzony został w celu </w:t>
       </w:r>
       <w:r>
-        <w:t>umieszczenia na naszej stronie wyróżniającej się treści, która może zostać umieszczona na witrynie bez względu na pozostałą treść.</w:t>
+        <w:t>umieszczenia na stronie wyróżniającej się treści, która może zostać umieszczona na witrynie bez względu na pozostałą treść.</w:t>
       </w:r>
       <w:r>
         <w:t xml:space="preserve"> [</w:t>
@@ -6286,6 +6362,7 @@
       <w:pPr>
         <w:spacing w:line="360" w:lineRule="auto"/>
         <w:ind w:firstLine="425"/>
+        <w:jc w:val="both"/>
       </w:pPr>
       <w:r>
         <w:t xml:space="preserve">Ze względu na fakt, iż strony HTML są dokumentami tekstowymi, opracowywanie witryn w tym języku dokonuje się z pomocą edytorów tekstowych. </w:t>
@@ -6301,89 +6378,76 @@
           <w:ilvl w:val="1"/>
           <w:numId w:val="2"/>
         </w:numPr>
-        <w:spacing w:line="360" w:lineRule="auto"/>
-        <w:ind w:firstLine="425"/>
-      </w:pPr>
-      <w:bookmarkStart w:id="13" w:name="_Toc121348687"/>
+        <w:ind w:firstLine="425"/>
+      </w:pPr>
+      <w:bookmarkStart w:id="12" w:name="_Toc121348687"/>
       <w:r>
         <w:t>SCSS</w:t>
       </w:r>
-      <w:bookmarkEnd w:id="13"/>
-    </w:p>
-    <w:p>
-      <w:pPr>
-        <w:spacing w:line="360" w:lineRule="auto"/>
-        <w:ind w:firstLine="425"/>
-      </w:pPr>
+      <w:bookmarkEnd w:id="12"/>
     </w:p>
     <w:p>
       <w:pPr>
         <w:spacing w:after="0" w:line="360" w:lineRule="auto"/>
         <w:ind w:firstLine="425"/>
-      </w:pPr>
+        <w:jc w:val="both"/>
+      </w:pPr>
+      <w:r>
+        <w:t>CSS,</w:t>
+      </w:r>
+      <w:r>
+        <w:t xml:space="preserve"> </w:t>
+      </w:r>
+      <w:r>
+        <w:t>czyli kaskadowe arkusze – język odpowiadający za wygląd poszczególnych elementów</w:t>
+      </w:r>
+      <w:r>
+        <w:t xml:space="preserve"> określonych selektorów</w:t>
+      </w:r>
+      <w:r>
+        <w:t xml:space="preserve"> witryny HTML</w:t>
+      </w:r>
+      <w:r>
+        <w:t>.</w:t>
+      </w:r>
+      <w:r>
+        <w:t xml:space="preserve"> </w:t>
+      </w:r>
+      <w:r>
+        <w:t xml:space="preserve">Kaskadowe arkusze stylów przynoszą możliwość bardzo szybkich </w:t>
+      </w:r>
+      <w:r>
+        <w:t xml:space="preserve">zmian wyglądu aplikacji nie naruszając przy tym struktury </w:t>
+      </w:r>
       <w:r>
         <w:lastRenderedPageBreak/>
-        <w:t>CSS,</w:t>
+        <w:t xml:space="preserve">plików HTML. </w:t>
+      </w:r>
+      <w:r>
+        <w:t>Najaktualniejszą</w:t>
+      </w:r>
+      <w:r>
+        <w:t xml:space="preserve"> oficjalną</w:t>
       </w:r>
       <w:r>
         <w:t xml:space="preserve"> </w:t>
       </w:r>
       <w:r>
-        <w:t>czyli kaskadowe arkusze – język odpowiadający za wygląd poszczególnych elementów</w:t>
-      </w:r>
-      <w:r>
-        <w:t xml:space="preserve"> określonych selektorów</w:t>
-      </w:r>
-      <w:r>
-        <w:t xml:space="preserve"> witryny HTML</w:t>
-      </w:r>
-      <w:r>
-        <w:t>.</w:t>
+        <w:t xml:space="preserve">odsłoną jest CSS 3, która przynosi nam znaczącą ilość nowych funkcjonalności np. systemy układania treści takie jak flexbox oraz grid, cienie, gradienty czy animacje. </w:t>
+      </w:r>
+      <w:r>
+        <w:t>Część modułowa została zaktualizowana do standardu CSS4, reszta z</w:t>
+      </w:r>
+      <w:r>
+        <w:t> </w:t>
+      </w:r>
+      <w:r>
+        <w:t>nich bazuje na poprzedniku CSS2.1.</w:t>
       </w:r>
       <w:r>
         <w:t xml:space="preserve"> </w:t>
       </w:r>
       <w:r>
-        <w:t xml:space="preserve">Kaskadowe arkusze stylów przynoszą możliwość bardzo szybkich </w:t>
-      </w:r>
-      <w:r>
-        <w:t xml:space="preserve">zmian wyglądu aplikacji nie naruszając przy tym struktury plików HTML. </w:t>
-      </w:r>
-      <w:r>
-        <w:t>Najaktualniejszą</w:t>
-      </w:r>
-      <w:r>
-        <w:t xml:space="preserve"> oficjalną</w:t>
-      </w:r>
-      <w:r>
-        <w:t xml:space="preserve"> </w:t>
-      </w:r>
-      <w:r>
-        <w:t xml:space="preserve">odsłoną jest CSS 3, która przynosi nam znaczącą ilość nowych funkcjonalności np. systemy układania treści takie jak </w:t>
-      </w:r>
-      <w:proofErr w:type="spellStart"/>
-      <w:r>
-        <w:t>flexbox</w:t>
-      </w:r>
-      <w:proofErr w:type="spellEnd"/>
-      <w:r>
-        <w:t xml:space="preserve"> oraz </w:t>
-      </w:r>
-      <w:proofErr w:type="spellStart"/>
-      <w:r>
-        <w:t>grid</w:t>
-      </w:r>
-      <w:proofErr w:type="spellEnd"/>
-      <w:r>
-        <w:t xml:space="preserve">, cienie, gradienty czy animacje. </w:t>
-      </w:r>
-      <w:r>
-        <w:t>Część modułowa została zaktualizowana do standardu CSS4, reszta z nich bazuje na poprzedniku CSS2.1.</w:t>
-      </w:r>
-      <w:r>
-        <w:t xml:space="preserve"> </w:t>
-      </w:r>
-      <w:r>
         <w:t>[1</w:t>
       </w:r>
       <w:r>
@@ -6393,15 +6457,7 @@
         <w:t xml:space="preserve">] </w:t>
       </w:r>
       <w:r>
-        <w:t>Aby nasza witryna mogła korzystać z kaskadowych arkuszy stylów należy dołączyć odwołanie do pliku CSS w sekcji &lt;</w:t>
-      </w:r>
-      <w:proofErr w:type="spellStart"/>
-      <w:r>
-        <w:t>head</w:t>
-      </w:r>
-      <w:proofErr w:type="spellEnd"/>
-      <w:r>
-        <w:t xml:space="preserve">&gt; kodu HTML, co zostało przedstawione na </w:t>
+        <w:t xml:space="preserve">Aby nasza witryna mogła korzystać z kaskadowych arkuszy stylów należy dołączyć odwołanie do pliku CSS w sekcji &lt;head&gt; kodu HTML, co zostało przedstawione na </w:t>
       </w:r>
       <w:r>
         <w:t>rysunku</w:t>
@@ -6469,8 +6525,8 @@
           <w:szCs w:val="20"/>
         </w:rPr>
       </w:pPr>
+      <w:bookmarkStart w:id="13" w:name="_Toc121387394"/>
       <w:bookmarkStart w:id="14" w:name="_Hlk104201083"/>
-      <w:bookmarkStart w:id="15" w:name="_Toc121387394"/>
       <w:r>
         <w:rPr>
           <w:i w:val="0"/>
@@ -6540,7 +6596,7 @@
           <w:sz w:val="22"/>
           <w:szCs w:val="22"/>
         </w:rPr>
-        <w:t>. Podpięcie przykładowego pliku CSS w kodzie HTML</w:t>
+        <w:t xml:space="preserve">. </w:t>
       </w:r>
       <w:r>
         <w:rPr>
@@ -6550,6 +6606,26 @@
           <w:sz w:val="22"/>
           <w:szCs w:val="22"/>
         </w:rPr>
+        <w:t>Dołączenie</w:t>
+      </w:r>
+      <w:r>
+        <w:rPr>
+          <w:i w:val="0"/>
+          <w:iCs w:val="0"/>
+          <w:color w:val="auto"/>
+          <w:sz w:val="22"/>
+          <w:szCs w:val="22"/>
+        </w:rPr>
+        <w:t xml:space="preserve"> przykładowego pliku CSS w kodzie HTML</w:t>
+      </w:r>
+      <w:r>
+        <w:rPr>
+          <w:i w:val="0"/>
+          <w:iCs w:val="0"/>
+          <w:color w:val="auto"/>
+          <w:sz w:val="22"/>
+          <w:szCs w:val="22"/>
+        </w:rPr>
         <w:br/>
       </w:r>
       <w:r>
@@ -6560,37 +6636,20 @@
         </w:rPr>
         <w:t>[źródło: Opracowanie własne]</w:t>
       </w:r>
-      <w:bookmarkEnd w:id="15"/>
+      <w:bookmarkEnd w:id="13"/>
     </w:p>
     <w:bookmarkEnd w:id="14"/>
     <w:p>
       <w:pPr>
         <w:spacing w:after="0" w:line="360" w:lineRule="auto"/>
         <w:ind w:firstLine="425"/>
+        <w:jc w:val="both"/>
       </w:pPr>
       <w:r>
         <w:t xml:space="preserve">Jest wiele możliwości tworzenia selektorów, przede wszystkim </w:t>
       </w:r>
       <w:r>
-        <w:t xml:space="preserve">elementy HTML id oraz </w:t>
-      </w:r>
-      <w:proofErr w:type="spellStart"/>
-      <w:proofErr w:type="gramStart"/>
-      <w:r>
-        <w:t>class</w:t>
-      </w:r>
-      <w:proofErr w:type="spellEnd"/>
-      <w:proofErr w:type="gramEnd"/>
-      <w:r>
-        <w:t xml:space="preserve"> ale również same elementy np. &lt;</w:t>
-      </w:r>
-      <w:proofErr w:type="spellStart"/>
-      <w:r>
-        <w:t>main</w:t>
-      </w:r>
-      <w:proofErr w:type="spellEnd"/>
-      <w:r>
-        <w:t xml:space="preserve">&gt;. Na rysunku 6 przedstawiona została najprostsza struktura języka hipertekstowego zawierająca dwa znaczniki – jeden przedstawia </w:t>
+        <w:t xml:space="preserve">elementy HTML id oraz class ale również same elementy np. &lt;main&gt;. Na rysunku 6 przedstawiona została najprostsza struktura języka hipertekstowego zawierająca dwa znaczniki – jeden przedstawia </w:t>
       </w:r>
       <w:r>
         <w:t>klasę</w:t>
@@ -6671,7 +6730,7 @@
           <w:color w:val="auto"/>
         </w:rPr>
       </w:pPr>
-      <w:bookmarkStart w:id="16" w:name="_Toc121387395"/>
+      <w:bookmarkStart w:id="15" w:name="_Toc121387395"/>
       <w:r>
         <w:rPr>
           <w:i w:val="0"/>
@@ -6774,7 +6833,7 @@
         </w:rPr>
         <w:t>]</w:t>
       </w:r>
-      <w:bookmarkEnd w:id="16"/>
+      <w:bookmarkEnd w:id="15"/>
     </w:p>
     <w:p>
       <w:pPr>
@@ -6792,7 +6851,6 @@
         <w:rPr>
           <w:noProof/>
         </w:rPr>
-        <w:lastRenderedPageBreak/>
         <w:drawing>
           <wp:inline distT="0" distB="0" distL="0" distR="0" wp14:anchorId="279AB42F" wp14:editId="74FF30B5">
             <wp:extent cx="2181225" cy="1247775"/>
@@ -6840,7 +6898,7 @@
           <w:color w:val="auto"/>
         </w:rPr>
       </w:pPr>
-      <w:bookmarkStart w:id="17" w:name="_Toc121387396"/>
+      <w:bookmarkStart w:id="16" w:name="_Toc121387396"/>
       <w:r>
         <w:rPr>
           <w:i w:val="0"/>
@@ -6849,6 +6907,7 @@
           <w:sz w:val="22"/>
           <w:szCs w:val="22"/>
         </w:rPr>
+        <w:lastRenderedPageBreak/>
         <w:t xml:space="preserve">Rysunek </w:t>
       </w:r>
       <w:r>
@@ -6943,12 +7002,13 @@
         </w:rPr>
         <w:t>]</w:t>
       </w:r>
-      <w:bookmarkEnd w:id="17"/>
+      <w:bookmarkEnd w:id="16"/>
     </w:p>
     <w:p>
       <w:pPr>
         <w:spacing w:after="0" w:line="360" w:lineRule="auto"/>
         <w:ind w:firstLine="425"/>
+        <w:jc w:val="both"/>
         <w:rPr>
           <w:sz w:val="20"/>
           <w:szCs w:val="18"/>
@@ -6959,55 +7019,28 @@
       <w:pPr>
         <w:spacing w:after="0" w:line="360" w:lineRule="auto"/>
         <w:ind w:left="367" w:firstLine="425"/>
+        <w:jc w:val="both"/>
       </w:pPr>
       <w:r>
         <w:t>SCSS,</w:t>
       </w:r>
       <w:r>
-        <w:t xml:space="preserve"> czyli </w:t>
-      </w:r>
-      <w:proofErr w:type="spellStart"/>
-      <w:r>
-        <w:t>Sassy</w:t>
-      </w:r>
-      <w:proofErr w:type="spellEnd"/>
+        <w:t xml:space="preserve"> czyli Sassy C</w:t>
+      </w:r>
+      <w:r>
+        <w:t>ascading</w:t>
+      </w:r>
+      <w:r>
+        <w:t xml:space="preserve"> Styl Sheets</w:t>
+      </w:r>
       <w:r>
         <w:t xml:space="preserve"> </w:t>
       </w:r>
-      <w:proofErr w:type="spellStart"/>
-      <w:r>
-        <w:t>C</w:t>
-      </w:r>
-      <w:r>
-        <w:t>ascading</w:t>
-      </w:r>
-      <w:proofErr w:type="spellEnd"/>
-      <w:r>
-        <w:t xml:space="preserve"> Styl </w:t>
-      </w:r>
-      <w:proofErr w:type="spellStart"/>
-      <w:r>
-        <w:t>Sheets</w:t>
-      </w:r>
-      <w:proofErr w:type="spellEnd"/>
-      <w:r>
-        <w:t xml:space="preserve"> </w:t>
-      </w:r>
       <w:r>
         <w:t xml:space="preserve">jest preprocesorem dającym opcję skorzystania z funkcji do tej pory niedostępnych w standardzie CSS. Dzięki jego zastosowaniu jesteśmy w stanie zniwelować liczbę powtórzeń oraz upewnić się, że pisany przez nas kod jest czytelny. </w:t>
       </w:r>
       <w:r>
-        <w:t xml:space="preserve">SCSS jest kompatybilny ze składnią CSS – każdy plik style.css będzie działał również jako </w:t>
-      </w:r>
-      <w:proofErr w:type="spellStart"/>
-      <w:proofErr w:type="gramStart"/>
-      <w:r>
-        <w:t>style.scss</w:t>
-      </w:r>
-      <w:proofErr w:type="spellEnd"/>
-      <w:proofErr w:type="gramEnd"/>
-      <w:r>
-        <w:t>. [</w:t>
+        <w:t>SCSS jest kompatybilny ze składnią CSS – każdy plik style.css będzie działał również jako style.scss. [</w:t>
       </w:r>
       <w:r>
         <w:t>5</w:t>
@@ -7085,7 +7118,7 @@
           <w:color w:val="auto"/>
         </w:rPr>
       </w:pPr>
-      <w:bookmarkStart w:id="18" w:name="_Toc121387397"/>
+      <w:bookmarkStart w:id="17" w:name="_Toc121387397"/>
       <w:r>
         <w:rPr>
           <w:i w:val="0"/>
@@ -7188,7 +7221,7 @@
         </w:rPr>
         <w:t>]</w:t>
       </w:r>
-      <w:bookmarkEnd w:id="18"/>
+      <w:bookmarkEnd w:id="17"/>
     </w:p>
     <w:p>
       <w:pPr>
@@ -7210,124 +7243,76 @@
           <w:ilvl w:val="1"/>
           <w:numId w:val="2"/>
         </w:numPr>
-        <w:spacing w:line="360" w:lineRule="auto"/>
-        <w:ind w:firstLine="425"/>
-      </w:pPr>
-      <w:bookmarkStart w:id="19" w:name="_Toc121348688"/>
-      <w:proofErr w:type="spellStart"/>
+        <w:ind w:firstLine="425"/>
+      </w:pPr>
+      <w:bookmarkStart w:id="18" w:name="_Toc121348688"/>
       <w:r>
         <w:t>Typescript</w:t>
       </w:r>
-      <w:bookmarkEnd w:id="19"/>
-      <w:proofErr w:type="spellEnd"/>
+      <w:bookmarkEnd w:id="18"/>
       <w:r>
         <w:t xml:space="preserve"> </w:t>
       </w:r>
     </w:p>
     <w:p>
       <w:pPr>
-        <w:spacing w:line="360" w:lineRule="auto"/>
-        <w:ind w:firstLine="425"/>
-      </w:pPr>
-    </w:p>
-    <w:p>
-      <w:pPr>
         <w:spacing w:after="0" w:line="360" w:lineRule="auto"/>
         <w:ind w:firstLine="425"/>
-      </w:pPr>
-      <w:proofErr w:type="spellStart"/>
-      <w:r>
-        <w:t>Typescript</w:t>
-      </w:r>
-      <w:proofErr w:type="spellEnd"/>
-      <w:r>
-        <w:t xml:space="preserve"> to </w:t>
-      </w:r>
-      <w:r>
-        <w:t xml:space="preserve">darmowy i otwarty język programowania, który jest rozwinięciem </w:t>
-      </w:r>
-      <w:proofErr w:type="spellStart"/>
-      <w:r>
-        <w:t>Javascriptu</w:t>
-      </w:r>
-      <w:proofErr w:type="spellEnd"/>
-      <w:r>
-        <w:t xml:space="preserve">. Został stworzony w 2012 roku przez firmę Microsoft. Język kompiluje się do pliku </w:t>
-      </w:r>
-      <w:proofErr w:type="spellStart"/>
-      <w:r>
-        <w:t>Javascript</w:t>
-      </w:r>
-      <w:proofErr w:type="spellEnd"/>
-      <w:r>
-        <w:t xml:space="preserve">. Może być używany zarówno w przeglądarce, jak i po stronie serwera. W rzeczonym </w:t>
+        <w:jc w:val="both"/>
+      </w:pPr>
+      <w:r>
+        <w:t xml:space="preserve">Typescript to </w:t>
+      </w:r>
+      <w:r>
+        <w:t>darmowy i otwarty język programowania, który jest rozwinięciem Javascriptu. Został stworzony w 2012 roku przez firmę Microsoft. Język kompiluje się do pliku Javascript. Może być używany zarówno w przeglądarce, jak i po stronie serwera. W</w:t>
+      </w:r>
+      <w:r>
+        <w:t> </w:t>
+      </w:r>
+      <w:r>
+        <w:t xml:space="preserve">rzeczonym </w:t>
       </w:r>
       <w:r>
         <w:t xml:space="preserve">języku kodowania dodano możliwość </w:t>
       </w:r>
       <w:r>
-        <w:t>opcjonalne statyczne typowanie</w:t>
+        <w:t>opcjonalne</w:t>
+      </w:r>
+      <w:r>
+        <w:t>go</w:t>
+      </w:r>
+      <w:r>
+        <w:t xml:space="preserve"> statyczne</w:t>
+      </w:r>
+      <w:r>
+        <w:t>go</w:t>
+      </w:r>
+      <w:r>
+        <w:t xml:space="preserve"> typowani</w:t>
+      </w:r>
+      <w:r>
+        <w:t>a</w:t>
       </w:r>
       <w:r>
         <w:t>,</w:t>
       </w:r>
       <w:r>
-        <w:t xml:space="preserve"> czyli zmienne posiadają nadane typy i one nie mogą ulec zmianie. Typowanie silne z kolei zakłada, że zmienn</w:t>
-      </w:r>
-      <w:r>
-        <w:t xml:space="preserve">ej posiadającej określony typ nie możemy użyć w miejscu, gdzie oczekiwany jest </w:t>
-      </w:r>
-      <w:r>
-        <w:lastRenderedPageBreak/>
-        <w:t xml:space="preserve">inny typ. </w:t>
-      </w:r>
-      <w:proofErr w:type="spellStart"/>
-      <w:r>
-        <w:t>Typescript</w:t>
-      </w:r>
-      <w:proofErr w:type="spellEnd"/>
-      <w:r>
-        <w:t xml:space="preserve"> poza podstawowymi typami znanymi z </w:t>
-      </w:r>
-      <w:proofErr w:type="spellStart"/>
-      <w:r>
-        <w:t>Javascript</w:t>
-      </w:r>
-      <w:proofErr w:type="spellEnd"/>
-      <w:r>
-        <w:t xml:space="preserve"> oferuje wiele nowych, zdecydowanie bardziej zaawansowanych typów `</w:t>
-      </w:r>
-      <w:proofErr w:type="spellStart"/>
-      <w:r>
-        <w:t>any</w:t>
-      </w:r>
-      <w:proofErr w:type="spellEnd"/>
-      <w:r>
-        <w:t>`, `</w:t>
-      </w:r>
-      <w:proofErr w:type="spellStart"/>
-      <w:r>
-        <w:t>void</w:t>
-      </w:r>
-      <w:proofErr w:type="spellEnd"/>
-      <w:r>
-        <w:t>`, `</w:t>
-      </w:r>
-      <w:proofErr w:type="spellStart"/>
-      <w:r>
-        <w:t>enum</w:t>
-      </w:r>
-      <w:proofErr w:type="spellEnd"/>
-      <w:r>
-        <w:t>`, `</w:t>
-      </w:r>
-      <w:proofErr w:type="spellStart"/>
-      <w:r>
-        <w:t>tuple</w:t>
-      </w:r>
-      <w:proofErr w:type="spellEnd"/>
-      <w:r>
-        <w:t>`.</w:t>
+        <w:t xml:space="preserve"> czyli zmienne posiadają nadane typy i</w:t>
+      </w:r>
+      <w:r>
+        <w:t xml:space="preserve"> </w:t>
+      </w:r>
+      <w:r>
+        <w:t>nie mogą</w:t>
+      </w:r>
+      <w:r>
+        <w:t xml:space="preserve"> one</w:t>
+      </w:r>
+      <w:r>
+        <w:t xml:space="preserve"> ulec zmianie. Typowanie silne z kolei zakłada, że zmienn</w:t>
+      </w:r>
+      <w:r>
+        <w:t>ej posiadającej określony typ nie możemy użyć w miejscu, gdzie oczekiwany jest inny typ. Typescript poza podstawowymi typami znanymi z Javascript oferuje wiele nowych, zdecydowanie bardziej zaawansowanych typów `any`, `void`, `enum`, `tuple`.</w:t>
       </w:r>
       <w:r>
         <w:t xml:space="preserve"> </w:t>
@@ -7355,101 +7340,44 @@
           <w:ilvl w:val="1"/>
           <w:numId w:val="2"/>
         </w:numPr>
+        <w:ind w:firstLine="425"/>
+      </w:pPr>
+      <w:bookmarkStart w:id="19" w:name="_Toc121348689"/>
+      <w:r>
+        <w:lastRenderedPageBreak/>
+        <w:t>Angular</w:t>
+      </w:r>
+      <w:bookmarkEnd w:id="19"/>
+      <w:r>
+        <w:t xml:space="preserve"> </w:t>
+      </w:r>
+    </w:p>
+    <w:p>
+      <w:pPr>
         <w:spacing w:line="360" w:lineRule="auto"/>
         <w:ind w:firstLine="425"/>
-      </w:pPr>
-      <w:bookmarkStart w:id="20" w:name="_Toc121348689"/>
-      <w:proofErr w:type="spellStart"/>
-      <w:r>
-        <w:t>Angular</w:t>
-      </w:r>
-      <w:bookmarkEnd w:id="20"/>
-      <w:proofErr w:type="spellEnd"/>
-      <w:r>
-        <w:t xml:space="preserve"> </w:t>
-      </w:r>
-    </w:p>
-    <w:p>
-      <w:pPr>
-        <w:spacing w:line="360" w:lineRule="auto"/>
-        <w:ind w:firstLine="425"/>
-      </w:pPr>
-    </w:p>
-    <w:p>
-      <w:pPr>
-        <w:spacing w:line="360" w:lineRule="auto"/>
-        <w:ind w:firstLine="425"/>
-      </w:pPr>
-      <w:proofErr w:type="spellStart"/>
-      <w:r>
-        <w:t>Angular</w:t>
-      </w:r>
-      <w:proofErr w:type="spellEnd"/>
-      <w:r>
-        <w:t xml:space="preserve"> jest </w:t>
-      </w:r>
-      <w:proofErr w:type="spellStart"/>
-      <w:r>
-        <w:t>frameworkiem</w:t>
-      </w:r>
-      <w:proofErr w:type="spellEnd"/>
-      <w:r>
-        <w:t xml:space="preserve"> wykorzystywanym do tworzenia wydajnych </w:t>
+        <w:jc w:val="both"/>
+      </w:pPr>
+      <w:r>
+        <w:t xml:space="preserve">Angular jest frameworkiem wykorzystywanym do tworzenia wydajnych </w:t>
       </w:r>
       <w:r>
         <w:t>systemów</w:t>
       </w:r>
       <w:r>
-        <w:t xml:space="preserve"> Single </w:t>
-      </w:r>
-      <w:proofErr w:type="spellStart"/>
-      <w:r>
-        <w:t>Page</w:t>
-      </w:r>
-      <w:proofErr w:type="spellEnd"/>
-      <w:r>
-        <w:t xml:space="preserve"> Application (SPA)</w:t>
+        <w:t xml:space="preserve"> Single Page Application (SPA)</w:t>
       </w:r>
       <w:r>
         <w:t>.</w:t>
       </w:r>
       <w:r>
-        <w:t xml:space="preserve"> Został opracowany w języku </w:t>
-      </w:r>
-      <w:proofErr w:type="spellStart"/>
-      <w:r>
-        <w:t>TypeScript</w:t>
-      </w:r>
-      <w:proofErr w:type="spellEnd"/>
-      <w:r>
-        <w:t xml:space="preserve">, a dodatkowo wpierany i rozwijany przez Google. Dzięki domyślnej konfiguracji możemy go używać natychmiast po zainstalowaniu. </w:t>
-      </w:r>
-      <w:r>
-        <w:t xml:space="preserve">Dużą zaletą zbudowania na </w:t>
-      </w:r>
-      <w:proofErr w:type="spellStart"/>
-      <w:r>
-        <w:t>TypeScript</w:t>
-      </w:r>
-      <w:proofErr w:type="spellEnd"/>
-      <w:r>
-        <w:t xml:space="preserve"> rzeczonego </w:t>
-      </w:r>
-      <w:proofErr w:type="spellStart"/>
-      <w:r>
-        <w:t>frameworka</w:t>
-      </w:r>
-      <w:proofErr w:type="spellEnd"/>
-      <w:r>
-        <w:t xml:space="preserve"> jest fakt, iż ułatwia on programistą utrzymanie czystości kodu, a błędy wykrywane są od razu, co przyśpiesza debugowanie. </w:t>
-      </w:r>
-      <w:proofErr w:type="spellStart"/>
-      <w:r>
-        <w:t>Angular</w:t>
-      </w:r>
-      <w:proofErr w:type="spellEnd"/>
-      <w:r>
-        <w:t xml:space="preserve"> opiera się na komponentach zorganizowanych w moduły.</w:t>
+        <w:t xml:space="preserve"> Został opracowany w języku TypeScript, a dodatkowo wpierany i rozwijany przez Google. Dzięki domyślnej konfiguracji możemy go używać natychmiast po zainstalowaniu. </w:t>
+      </w:r>
+      <w:r>
+        <w:t xml:space="preserve">Dużą zaletą zbudowania na TypeScript rzeczonego frameworka jest fakt, iż ułatwia on programistą utrzymanie czystości kodu, a błędy wykrywane są od razu, co przyśpiesza debugowanie. </w:t>
+      </w:r>
+      <w:r>
+        <w:t>Angular opiera się na komponentach zorganizowanych w moduły.</w:t>
       </w:r>
       <w:r>
         <w:t xml:space="preserve"> </w:t>
@@ -7474,7 +7402,7 @@
           <w:color w:val="auto"/>
         </w:rPr>
       </w:pPr>
-      <w:bookmarkStart w:id="21" w:name="_Toc121387398"/>
+      <w:bookmarkStart w:id="20" w:name="_Toc121387398"/>
       <w:r>
         <w:rPr>
           <w:i w:val="0"/>
@@ -7544,25 +7472,29 @@
           <w:sz w:val="22"/>
           <w:szCs w:val="22"/>
         </w:rPr>
-        <w:t xml:space="preserve">. Przedstawienie działania </w:t>
-      </w:r>
-      <w:proofErr w:type="spellStart"/>
+        <w:t>. Przedstawienie działania Angular</w:t>
+      </w:r>
+      <w:r>
+        <w:rPr>
+          <w:color w:val="auto"/>
+        </w:rPr>
+        <w:br/>
+      </w:r>
       <w:r>
         <w:rPr>
           <w:i w:val="0"/>
           <w:iCs w:val="0"/>
           <w:color w:val="auto"/>
-          <w:sz w:val="22"/>
-          <w:szCs w:val="22"/>
-        </w:rPr>
-        <w:t>Angular</w:t>
-      </w:r>
-      <w:proofErr w:type="spellEnd"/>
-      <w:r>
-        <w:rPr>
-          <w:color w:val="auto"/>
-        </w:rPr>
-        <w:br/>
+          <w:sz w:val="20"/>
+        </w:rPr>
+        <w:t>[</w:t>
+      </w:r>
+      <w:r>
+        <w:rPr>
+          <w:color w:val="auto"/>
+          <w:sz w:val="20"/>
+        </w:rPr>
+        <w:t>Źródło: Opracowanie własne</w:t>
       </w:r>
       <w:r>
         <w:rPr>
@@ -7571,25 +7503,9 @@
           <w:color w:val="auto"/>
           <w:sz w:val="20"/>
         </w:rPr>
-        <w:t>[</w:t>
-      </w:r>
-      <w:r>
-        <w:rPr>
-          <w:color w:val="auto"/>
-          <w:sz w:val="20"/>
-        </w:rPr>
-        <w:t>Źródło: Opracowanie własne</w:t>
-      </w:r>
-      <w:r>
-        <w:rPr>
-          <w:i w:val="0"/>
-          <w:iCs w:val="0"/>
-          <w:color w:val="auto"/>
-          <w:sz w:val="20"/>
-        </w:rPr>
         <w:t>]</w:t>
       </w:r>
-      <w:bookmarkEnd w:id="21"/>
+      <w:bookmarkEnd w:id="20"/>
     </w:p>
     <w:p>
       <w:pPr>
@@ -7606,83 +7522,31 @@
           <w:ilvl w:val="1"/>
           <w:numId w:val="2"/>
         </w:numPr>
+        <w:ind w:firstLine="425"/>
+      </w:pPr>
+      <w:bookmarkStart w:id="21" w:name="_Toc121348690"/>
+      <w:r>
+        <w:t>Nest JS</w:t>
+      </w:r>
+      <w:bookmarkEnd w:id="21"/>
+      <w:r>
+        <w:t xml:space="preserve"> </w:t>
+      </w:r>
+    </w:p>
+    <w:p>
+      <w:pPr>
         <w:spacing w:line="360" w:lineRule="auto"/>
         <w:ind w:firstLine="425"/>
-      </w:pPr>
-      <w:bookmarkStart w:id="22" w:name="_Toc121348690"/>
-      <w:proofErr w:type="spellStart"/>
-      <w:r>
-        <w:t>Nest</w:t>
-      </w:r>
-      <w:proofErr w:type="spellEnd"/>
-      <w:r>
-        <w:t xml:space="preserve"> JS</w:t>
-      </w:r>
-      <w:bookmarkEnd w:id="22"/>
-      <w:r>
-        <w:t xml:space="preserve"> </w:t>
-      </w:r>
-    </w:p>
-    <w:p>
-      <w:pPr>
-        <w:pStyle w:val="Akapitzlist"/>
-        <w:spacing w:line="360" w:lineRule="auto"/>
-        <w:ind w:firstLine="425"/>
-      </w:pPr>
-    </w:p>
-    <w:p>
-      <w:pPr>
-        <w:spacing w:line="360" w:lineRule="auto"/>
-        <w:ind w:firstLine="425"/>
-      </w:pPr>
-      <w:r>
-        <w:t xml:space="preserve">Nest.js jest </w:t>
-      </w:r>
-      <w:proofErr w:type="spellStart"/>
-      <w:r>
-        <w:t>frameworkiem</w:t>
-      </w:r>
-      <w:proofErr w:type="spellEnd"/>
-      <w:r>
-        <w:t xml:space="preserve"> służącym do tworzenia części serwerowej aplikacji internetowych przy użyciu node.js. Framework ten został opracowany w 2017 roku przez polskiego inżyniera oprogramowania Kamila Myśliwca</w:t>
+        <w:jc w:val="both"/>
+      </w:pPr>
+      <w:r>
+        <w:t>Nest.js jest frameworkiem służącym do tworzenia części serwerowej aplikacji internetowych przy użyciu node.js. Framework ten został opracowany w 2017 roku przez polskiego inżyniera oprogramowania Kamila Myśliwca</w:t>
       </w:r>
       <w:r>
         <w:t xml:space="preserve">. </w:t>
       </w:r>
       <w:r>
-        <w:t xml:space="preserve">Stworzony został na </w:t>
-      </w:r>
-      <w:proofErr w:type="spellStart"/>
-      <w:r>
-        <w:t>Javascript</w:t>
-      </w:r>
-      <w:proofErr w:type="spellEnd"/>
-      <w:r>
-        <w:t xml:space="preserve">, jednak wykorzystuje </w:t>
-      </w:r>
-      <w:proofErr w:type="spellStart"/>
-      <w:r>
-        <w:t>TypeScript</w:t>
-      </w:r>
-      <w:proofErr w:type="spellEnd"/>
-      <w:r>
-        <w:t xml:space="preserve">. Jego konstrukcja jest bardzo podobna do </w:t>
-      </w:r>
-      <w:proofErr w:type="spellStart"/>
-      <w:r>
-        <w:t>Angulara</w:t>
-      </w:r>
-      <w:proofErr w:type="spellEnd"/>
-      <w:r>
-        <w:t xml:space="preserve"> – konstrukcja jego kodu posiada główne moduły, serwisy oraz wstrzykiwanie zależności. Wykorzystuje </w:t>
-      </w:r>
-      <w:proofErr w:type="spellStart"/>
-      <w:r>
-        <w:t>dekoratory</w:t>
-      </w:r>
-      <w:proofErr w:type="spellEnd"/>
-      <w:r>
-        <w:t>, k</w:t>
+        <w:t>Stworzony został na Javascript, jednak wykorzystuje TypeScript. Jego konstrukcja jest bardzo podobna do Angulara – konstrukcja jego kodu posiada główne moduły, serwisy oraz wstrzykiwanie zależności. Wykorzystuje dekoratory, k</w:t>
       </w:r>
       <w:r>
         <w:t>t</w:t>
@@ -7707,16 +7571,13 @@
           <w:ilvl w:val="1"/>
           <w:numId w:val="2"/>
         </w:numPr>
-        <w:spacing w:line="360" w:lineRule="auto"/>
-        <w:ind w:firstLine="425"/>
-      </w:pPr>
-      <w:bookmarkStart w:id="23" w:name="_Toc121348691"/>
-      <w:proofErr w:type="spellStart"/>
+        <w:ind w:firstLine="425"/>
+      </w:pPr>
+      <w:bookmarkStart w:id="22" w:name="_Toc121348691"/>
       <w:r>
         <w:t>MongoDB</w:t>
       </w:r>
-      <w:bookmarkEnd w:id="23"/>
-      <w:proofErr w:type="spellEnd"/>
+      <w:bookmarkEnd w:id="22"/>
     </w:p>
     <w:p>
       <w:pPr>
@@ -7728,76 +7589,29 @@
       <w:pPr>
         <w:spacing w:after="0" w:line="360" w:lineRule="auto"/>
         <w:ind w:firstLine="425"/>
-      </w:pPr>
-      <w:proofErr w:type="spellStart"/>
-      <w:r>
-        <w:t>MongoDB</w:t>
-      </w:r>
-      <w:proofErr w:type="spellEnd"/>
-      <w:r>
-        <w:t xml:space="preserve"> – dokumentowa baza danych stworzona przez </w:t>
-      </w:r>
-      <w:proofErr w:type="spellStart"/>
-      <w:r>
-        <w:t>MongoDB</w:t>
-      </w:r>
-      <w:proofErr w:type="spellEnd"/>
-      <w:r>
-        <w:t xml:space="preserve"> Inc. Jej założeniem jest łatwość tworzenia i skalowania. Dokumenty tworzone i magazynowane są w formacie </w:t>
-      </w:r>
-      <w:proofErr w:type="spellStart"/>
-      <w:r>
-        <w:t>Binary</w:t>
-      </w:r>
-      <w:proofErr w:type="spellEnd"/>
-      <w:r>
-        <w:t xml:space="preserve"> JSON. Jego zastosowanie sygnalizuje łatwość przekonwertowania zapytań i wyników formatu, który jest zrozumiały dla </w:t>
-      </w:r>
-      <w:proofErr w:type="spellStart"/>
-      <w:r>
-        <w:t>frontendu</w:t>
-      </w:r>
-      <w:proofErr w:type="spellEnd"/>
-      <w:r>
-        <w:t xml:space="preserve">. Rzeczone rozwiązanie </w:t>
-      </w:r>
-      <w:proofErr w:type="spellStart"/>
-      <w:r>
-        <w:t>NoSQL</w:t>
-      </w:r>
-      <w:proofErr w:type="spellEnd"/>
-      <w:r>
-        <w:t xml:space="preserve"> uwzględnia </w:t>
-      </w:r>
-      <w:r>
+        <w:jc w:val="both"/>
+      </w:pPr>
+      <w:r>
+        <w:t>MongoDB – dokumentowa baza danych stworzona przez MongoDB Inc. Jej założeniem jest łatwość tworzenia i skalowania. Dokumenty tworzone i magazynowane są w formacie Binary JSON. Jego zastosowanie sygnalizuje łatwość przekonwertowania zapytań i wyników formatu, który jest zrozumiały dla frontendu. Rzeczone rozwiązanie NoSQL uwzględnia hierarchiczność, automatyczne fragmentowanie, a także dla lepszej skalowności i wysokiej dostępności posiada wbudowaną replikację. [10]</w:t>
+      </w:r>
+    </w:p>
+    <w:p>
+      <w:pPr>
+        <w:spacing w:after="0" w:line="360" w:lineRule="auto"/>
+        <w:ind w:firstLine="425"/>
+      </w:pPr>
+    </w:p>
+    <w:p>
+      <w:pPr>
+        <w:spacing w:after="0" w:line="360" w:lineRule="auto"/>
+        <w:ind w:firstLine="425"/>
+        <w:jc w:val="center"/>
+      </w:pPr>
+      <w:r>
+        <w:rPr>
+          <w:noProof/>
+        </w:rPr>
         <w:lastRenderedPageBreak/>
-        <w:t xml:space="preserve">hierarchiczność, automatyczne fragmentowanie, a także dla lepszej </w:t>
-      </w:r>
-      <w:proofErr w:type="spellStart"/>
-      <w:r>
-        <w:t>skalowności</w:t>
-      </w:r>
-      <w:proofErr w:type="spellEnd"/>
-      <w:r>
-        <w:t xml:space="preserve"> i wysokiej dostępności posiada wbudowaną replikację. [10]</w:t>
-      </w:r>
-    </w:p>
-    <w:p>
-      <w:pPr>
-        <w:spacing w:after="0" w:line="360" w:lineRule="auto"/>
-        <w:ind w:firstLine="425"/>
-      </w:pPr>
-    </w:p>
-    <w:p>
-      <w:pPr>
-        <w:spacing w:after="0" w:line="360" w:lineRule="auto"/>
-        <w:ind w:firstLine="425"/>
-        <w:jc w:val="center"/>
-      </w:pPr>
-      <w:r>
-        <w:rPr>
-          <w:noProof/>
-        </w:rPr>
         <w:drawing>
           <wp:inline distT="0" distB="0" distL="0" distR="0" wp14:anchorId="37A4C206" wp14:editId="46B42EA1">
             <wp:extent cx="5760085" cy="2976245"/>
@@ -7845,7 +7659,7 @@
           <w:color w:val="auto"/>
         </w:rPr>
       </w:pPr>
-      <w:bookmarkStart w:id="24" w:name="_Toc121387399"/>
+      <w:bookmarkStart w:id="23" w:name="_Toc121387399"/>
       <w:r>
         <w:rPr>
           <w:i w:val="0"/>
@@ -7915,25 +7729,29 @@
           <w:sz w:val="22"/>
           <w:szCs w:val="22"/>
         </w:rPr>
-        <w:t xml:space="preserve">. Przedstawienie tabeli użytkownicy w </w:t>
-      </w:r>
-      <w:proofErr w:type="spellStart"/>
+        <w:t>. Przedstawienie tabeli użytkownicy w MongoDB</w:t>
+      </w:r>
+      <w:r>
+        <w:rPr>
+          <w:color w:val="auto"/>
+        </w:rPr>
+        <w:br/>
+      </w:r>
       <w:r>
         <w:rPr>
           <w:i w:val="0"/>
           <w:iCs w:val="0"/>
           <w:color w:val="auto"/>
-          <w:sz w:val="22"/>
-          <w:szCs w:val="22"/>
-        </w:rPr>
-        <w:t>MongoDB</w:t>
-      </w:r>
-      <w:proofErr w:type="spellEnd"/>
-      <w:r>
-        <w:rPr>
-          <w:color w:val="auto"/>
-        </w:rPr>
-        <w:br/>
+          <w:sz w:val="20"/>
+        </w:rPr>
+        <w:t>[</w:t>
+      </w:r>
+      <w:r>
+        <w:rPr>
+          <w:color w:val="auto"/>
+          <w:sz w:val="20"/>
+        </w:rPr>
+        <w:t>Źródło: Opracowanie własne</w:t>
       </w:r>
       <w:r>
         <w:rPr>
@@ -7942,37 +7760,9 @@
           <w:color w:val="auto"/>
           <w:sz w:val="20"/>
         </w:rPr>
-        <w:t>[</w:t>
-      </w:r>
-      <w:r>
-        <w:rPr>
-          <w:color w:val="auto"/>
-          <w:sz w:val="20"/>
-        </w:rPr>
-        <w:t>Źródło: Opracowanie własne</w:t>
-      </w:r>
-      <w:r>
-        <w:rPr>
-          <w:i w:val="0"/>
-          <w:iCs w:val="0"/>
-          <w:color w:val="auto"/>
-          <w:sz w:val="20"/>
-        </w:rPr>
         <w:t>]</w:t>
       </w:r>
-      <w:bookmarkEnd w:id="24"/>
-    </w:p>
-    <w:p>
-      <w:pPr>
-        <w:spacing w:after="0" w:line="360" w:lineRule="auto"/>
-        <w:ind w:firstLine="425"/>
-      </w:pPr>
-    </w:p>
-    <w:p>
-      <w:pPr>
-        <w:spacing w:after="0" w:line="360" w:lineRule="auto"/>
-        <w:ind w:firstLine="425"/>
-      </w:pPr>
+      <w:bookmarkEnd w:id="23"/>
     </w:p>
     <w:p>
       <w:pPr>
@@ -7981,56 +7771,48 @@
           <w:ilvl w:val="1"/>
           <w:numId w:val="2"/>
         </w:numPr>
+        <w:ind w:firstLine="425"/>
+      </w:pPr>
+      <w:bookmarkStart w:id="24" w:name="_Toc121348692"/>
+      <w:r>
+        <w:t>GraphQL</w:t>
+      </w:r>
+      <w:bookmarkEnd w:id="24"/>
+    </w:p>
+    <w:p>
+      <w:pPr>
         <w:spacing w:line="360" w:lineRule="auto"/>
         <w:ind w:firstLine="425"/>
       </w:pPr>
-      <w:bookmarkStart w:id="25" w:name="_Toc121348692"/>
-      <w:proofErr w:type="spellStart"/>
-      <w:r>
-        <w:t>GraphQL</w:t>
-      </w:r>
-      <w:bookmarkEnd w:id="25"/>
-      <w:proofErr w:type="spellEnd"/>
     </w:p>
     <w:p>
       <w:pPr>
         <w:spacing w:line="360" w:lineRule="auto"/>
         <w:ind w:firstLine="425"/>
-      </w:pPr>
+        <w:jc w:val="both"/>
+      </w:pPr>
+      <w:r>
+        <w:t>GraphQL jest językiem zapytań API, a także środowiskiem uruchomieniowym po stronie serwera. Jego zadaniem jest wykonywanie zapytań za pomocą systemu typów. Stworzony za pomocą określenie pól i typów dla rzeczonych typów, a także udostępnienia funkcji każdemu polu w każdym pojedynczym typie. Jest wspierany przez istniejący kod oraz dane. Nie jest silnikiem pamięci masowej oraz nie jest powiązany z żadną bazą danych.</w:t>
+      </w:r>
+      <w:r>
+        <w:t xml:space="preserve"> Na rysunku 11 przedstawiony został przykład mutacji, za pomocą której tworzymy użytkownika w bazie danych.</w:t>
+      </w:r>
+      <w:r>
+        <w:t xml:space="preserve"> </w:t>
+      </w:r>
+      <w:r>
+        <w:t>Na rysunki 12 natomiast przedstawione jest wypisanie dodanych przez użytkownika publikacji.</w:t>
+      </w:r>
     </w:p>
     <w:p>
       <w:pPr>
         <w:spacing w:line="360" w:lineRule="auto"/>
         <w:ind w:firstLine="425"/>
       </w:pPr>
-      <w:proofErr w:type="spellStart"/>
-      <w:r>
-        <w:t>GraphQL</w:t>
-      </w:r>
-      <w:proofErr w:type="spellEnd"/>
-      <w:r>
-        <w:t xml:space="preserve"> jest językiem zapytań API, a także środowiskiem uruchomieniowym po stronie serwera. Jego zadaniem jest wykonywanie zapytań za pomocą systemu typów. Stworzony za pomocą określenie pól i typów dla rzeczonych typów, a także udostępnienia funkcji każdemu polu w każdym pojedynczym typie. Jest wspierany przez istniejący kod oraz dane. Nie jest silnikiem pamięci masowej oraz nie jest powiązany z żadną bazą danych.</w:t>
-      </w:r>
-      <w:r>
-        <w:t xml:space="preserve"> Na rysunku 11 przedstawiony został przykład mutacji, za pomocą której tworzymy użytkownika w bazie danych.</w:t>
-      </w:r>
-      <w:r>
-        <w:t xml:space="preserve"> </w:t>
-      </w:r>
-      <w:r>
-        <w:t>Na rysunki 12 natomiast przedstawione jest wypisanie dodanych przez użytkownika publikacji.</w:t>
-      </w:r>
-    </w:p>
-    <w:p>
-      <w:pPr>
-        <w:spacing w:line="360" w:lineRule="auto"/>
-        <w:ind w:firstLine="425"/>
-      </w:pPr>
       <w:r>
         <w:rPr>
           <w:noProof/>
         </w:rPr>
-        <w:lastRenderedPageBreak/>
         <w:drawing>
           <wp:inline distT="0" distB="0" distL="0" distR="0" wp14:anchorId="526CA8D6" wp14:editId="31765119">
             <wp:extent cx="5760085" cy="2222500"/>
@@ -8082,7 +7864,7 @@
           <w:szCs w:val="22"/>
         </w:rPr>
       </w:pPr>
-      <w:bookmarkStart w:id="26" w:name="_Toc121387400"/>
+      <w:bookmarkStart w:id="25" w:name="_Toc121387400"/>
       <w:r>
         <w:rPr>
           <w:i w:val="0"/>
@@ -8091,6 +7873,7 @@
           <w:sz w:val="22"/>
           <w:szCs w:val="22"/>
         </w:rPr>
+        <w:lastRenderedPageBreak/>
         <w:t xml:space="preserve">Rysunek </w:t>
       </w:r>
       <w:r>
@@ -8152,21 +7935,9 @@
           <w:sz w:val="22"/>
           <w:szCs w:val="22"/>
         </w:rPr>
-        <w:t xml:space="preserve">. Utworzenie nowego użytkownika za pomocą </w:t>
-      </w:r>
-      <w:proofErr w:type="spellStart"/>
-      <w:r>
-        <w:rPr>
-          <w:i w:val="0"/>
-          <w:iCs w:val="0"/>
-          <w:color w:val="auto"/>
-          <w:sz w:val="22"/>
-          <w:szCs w:val="22"/>
-        </w:rPr>
-        <w:t>GraphQL</w:t>
-      </w:r>
-      <w:bookmarkEnd w:id="26"/>
-      <w:proofErr w:type="spellEnd"/>
+        <w:t>. Utworzenie nowego użytkownika za pomocą GraphQL</w:t>
+      </w:r>
+      <w:bookmarkEnd w:id="25"/>
     </w:p>
     <w:p>
       <w:pPr>
@@ -8274,7 +8045,7 @@
           <w:szCs w:val="22"/>
         </w:rPr>
       </w:pPr>
-      <w:bookmarkStart w:id="27" w:name="_Toc121387401"/>
+      <w:bookmarkStart w:id="26" w:name="_Toc121387401"/>
       <w:r>
         <w:rPr>
           <w:i w:val="0"/>
@@ -8344,21 +8115,9 @@
           <w:sz w:val="22"/>
           <w:szCs w:val="22"/>
         </w:rPr>
-        <w:t xml:space="preserve">. Wyświetlenie dodanych publikacji dodanych za pomocą </w:t>
-      </w:r>
-      <w:proofErr w:type="spellStart"/>
-      <w:r>
-        <w:rPr>
-          <w:i w:val="0"/>
-          <w:iCs w:val="0"/>
-          <w:color w:val="auto"/>
-          <w:sz w:val="22"/>
-          <w:szCs w:val="22"/>
-        </w:rPr>
-        <w:t>GraphQL</w:t>
-      </w:r>
-      <w:bookmarkEnd w:id="27"/>
-      <w:proofErr w:type="spellEnd"/>
+        <w:t>. Wyświetlenie dodanych publikacji dodanych za pomocą GraphQL</w:t>
+      </w:r>
+      <w:bookmarkEnd w:id="26"/>
     </w:p>
     <w:p>
       <w:pPr>
@@ -8407,16 +8166,13 @@
           <w:ilvl w:val="1"/>
           <w:numId w:val="2"/>
         </w:numPr>
-        <w:spacing w:line="360" w:lineRule="auto"/>
-        <w:ind w:firstLine="425"/>
-      </w:pPr>
-      <w:bookmarkStart w:id="28" w:name="_Toc121348693"/>
-      <w:proofErr w:type="spellStart"/>
+        <w:ind w:firstLine="425"/>
+      </w:pPr>
+      <w:bookmarkStart w:id="27" w:name="_Toc121348693"/>
       <w:r>
         <w:t>PassportJS</w:t>
       </w:r>
-      <w:bookmarkEnd w:id="28"/>
-      <w:proofErr w:type="spellEnd"/>
+      <w:bookmarkEnd w:id="27"/>
     </w:p>
     <w:p>
       <w:pPr>
@@ -8436,20 +8192,16 @@
           <w:ilvl w:val="0"/>
           <w:numId w:val="2"/>
         </w:numPr>
-        <w:spacing w:line="360" w:lineRule="auto"/>
-        <w:ind w:firstLine="425"/>
-      </w:pPr>
-      <w:bookmarkStart w:id="29" w:name="_Toc121348694"/>
+        <w:ind w:firstLine="425"/>
+      </w:pPr>
+      <w:bookmarkStart w:id="28" w:name="_Toc121348694"/>
       <w:r>
         <w:t>Narzędzia</w:t>
       </w:r>
-      <w:bookmarkEnd w:id="29"/>
-    </w:p>
-    <w:p>
-      <w:pPr>
-        <w:spacing w:after="0" w:line="360" w:lineRule="auto"/>
-        <w:ind w:firstLine="425"/>
-      </w:pPr>
+      <w:bookmarkEnd w:id="28"/>
+      <w:r>
+        <w:t xml:space="preserve"> użyte w projekcie</w:t>
+      </w:r>
     </w:p>
     <w:p>
       <w:pPr>
@@ -8458,69 +8210,34 @@
           <w:ilvl w:val="1"/>
           <w:numId w:val="2"/>
         </w:numPr>
+        <w:ind w:firstLine="425"/>
+      </w:pPr>
+      <w:bookmarkStart w:id="29" w:name="_Toc121348695"/>
+      <w:r>
+        <w:t>Visual Studio Code</w:t>
+      </w:r>
+      <w:bookmarkEnd w:id="29"/>
+    </w:p>
+    <w:p>
+      <w:pPr>
         <w:spacing w:line="360" w:lineRule="auto"/>
         <w:ind w:firstLine="425"/>
-      </w:pPr>
-      <w:bookmarkStart w:id="30" w:name="_Toc121348695"/>
-      <w:r>
+        <w:jc w:val="both"/>
+      </w:pPr>
+      <w:r>
+        <w:t xml:space="preserve">Visual Studio Code to program stworzony do edycji kodu źródłowego. Jego zaletą jest fakt, iż jest darmowy oraz nieustannie rozwijany przez Microsoft. Posiada wbudowane wparcie języka JavaScript, a także technologii powiązanych takich jak TypeScript, Node.js. Jego atutem jest rozwinięty system rozszerzeń dla języków programowania – C++, C#, Python, Java, PHP, a także rozwiązania pozwalające na korzystanie z systemu kontroli wersji Git, w celu umożliwienia porównania zmian w kodzie. [11] </w:t>
+      </w:r>
+    </w:p>
+    <w:p>
+      <w:pPr>
+        <w:spacing w:line="360" w:lineRule="auto"/>
+        <w:ind w:firstLine="425"/>
+      </w:pPr>
+      <w:r>
+        <w:rPr>
+          <w:noProof/>
+        </w:rPr>
         <w:lastRenderedPageBreak/>
-        <w:t xml:space="preserve">Visual Studio </w:t>
-      </w:r>
-      <w:proofErr w:type="spellStart"/>
-      <w:r>
-        <w:t>Code</w:t>
-      </w:r>
-      <w:bookmarkEnd w:id="30"/>
-      <w:proofErr w:type="spellEnd"/>
-    </w:p>
-    <w:p>
-      <w:pPr>
-        <w:spacing w:line="360" w:lineRule="auto"/>
-        <w:ind w:firstLine="425"/>
-      </w:pPr>
-    </w:p>
-    <w:p>
-      <w:pPr>
-        <w:spacing w:line="360" w:lineRule="auto"/>
-        <w:ind w:firstLine="425"/>
-      </w:pPr>
-      <w:r>
-        <w:t xml:space="preserve">Visual Studio </w:t>
-      </w:r>
-      <w:proofErr w:type="spellStart"/>
-      <w:r>
-        <w:t>Code</w:t>
-      </w:r>
-      <w:proofErr w:type="spellEnd"/>
-      <w:r>
-        <w:t xml:space="preserve"> to program stworzony do edycji kodu źródłowego. Jego zaletą jest fakt, iż jest darmowy oraz nieustannie rozwijany przez Microsoft. Posiada wbudowane wparcie języka JavaScript, a także technologii powiązanych takich jak </w:t>
-      </w:r>
-      <w:proofErr w:type="spellStart"/>
-      <w:r>
-        <w:t>TypeScript</w:t>
-      </w:r>
-      <w:proofErr w:type="spellEnd"/>
-      <w:r>
-        <w:t xml:space="preserve">, Node.js. Jego atutem jest rozwinięty system rozszerzeń dla języków programowania – C++, C#, </w:t>
-      </w:r>
-      <w:proofErr w:type="spellStart"/>
-      <w:r>
-        <w:t>Python</w:t>
-      </w:r>
-      <w:proofErr w:type="spellEnd"/>
-      <w:r>
-        <w:t xml:space="preserve">, Java, PHP, a także rozwiązania pozwalające na korzystanie z systemu kontroli wersji Git, w celu umożliwienia porównania zmian w kodzie. [11] </w:t>
-      </w:r>
-    </w:p>
-    <w:p>
-      <w:pPr>
-        <w:spacing w:line="360" w:lineRule="auto"/>
-        <w:ind w:firstLine="425"/>
-      </w:pPr>
-      <w:r>
-        <w:rPr>
-          <w:noProof/>
-        </w:rPr>
         <w:drawing>
           <wp:inline distT="0" distB="0" distL="0" distR="0" wp14:anchorId="096DB726" wp14:editId="5117EC6B">
             <wp:extent cx="5760085" cy="3119755"/>
@@ -8572,7 +8289,7 @@
           <w:szCs w:val="22"/>
         </w:rPr>
       </w:pPr>
-      <w:bookmarkStart w:id="31" w:name="_Toc121387402"/>
+      <w:bookmarkStart w:id="30" w:name="_Toc121387402"/>
       <w:r>
         <w:rPr>
           <w:i w:val="0"/>
@@ -8642,9 +8359,8 @@
           <w:sz w:val="22"/>
           <w:szCs w:val="22"/>
         </w:rPr>
-        <w:t xml:space="preserve">. Przedstawienie programu Visual Studio </w:t>
-      </w:r>
-      <w:proofErr w:type="spellStart"/>
+        <w:t>. Przedstawienie programu Visual Studio Code</w:t>
+      </w:r>
       <w:r>
         <w:rPr>
           <w:i w:val="0"/>
@@ -8653,18 +8369,23 @@
           <w:sz w:val="22"/>
           <w:szCs w:val="22"/>
         </w:rPr>
-        <w:t>Code</w:t>
-      </w:r>
-      <w:proofErr w:type="spellEnd"/>
+        <w:br/>
+      </w:r>
       <w:r>
         <w:rPr>
           <w:i w:val="0"/>
           <w:iCs w:val="0"/>
           <w:color w:val="auto"/>
-          <w:sz w:val="22"/>
-          <w:szCs w:val="22"/>
-        </w:rPr>
-        <w:br/>
+          <w:sz w:val="20"/>
+        </w:rPr>
+        <w:t>[</w:t>
+      </w:r>
+      <w:r>
+        <w:rPr>
+          <w:color w:val="auto"/>
+          <w:sz w:val="20"/>
+        </w:rPr>
+        <w:t>Źródło: Opracowanie własne</w:t>
       </w:r>
       <w:r>
         <w:rPr>
@@ -8673,25 +8394,9 @@
           <w:color w:val="auto"/>
           <w:sz w:val="20"/>
         </w:rPr>
-        <w:t>[</w:t>
-      </w:r>
-      <w:r>
-        <w:rPr>
-          <w:color w:val="auto"/>
-          <w:sz w:val="20"/>
-        </w:rPr>
-        <w:t>Źródło: Opracowanie własne</w:t>
-      </w:r>
-      <w:r>
-        <w:rPr>
-          <w:i w:val="0"/>
-          <w:iCs w:val="0"/>
-          <w:color w:val="auto"/>
-          <w:sz w:val="20"/>
-        </w:rPr>
         <w:t>]</w:t>
       </w:r>
-      <w:bookmarkEnd w:id="31"/>
+      <w:bookmarkEnd w:id="30"/>
     </w:p>
     <w:p>
       <w:pPr>
@@ -8706,16 +8411,31 @@
           <w:ilvl w:val="1"/>
           <w:numId w:val="2"/>
         </w:numPr>
+        <w:ind w:firstLine="425"/>
+      </w:pPr>
+      <w:bookmarkStart w:id="31" w:name="_Toc121348696"/>
+      <w:r>
+        <w:t>System kontroli wersji Git – GitHub</w:t>
+      </w:r>
+      <w:bookmarkEnd w:id="31"/>
+      <w:r>
+        <w:t xml:space="preserve"> </w:t>
+      </w:r>
+    </w:p>
+    <w:p>
+      <w:pPr>
         <w:spacing w:line="360" w:lineRule="auto"/>
         <w:ind w:firstLine="425"/>
-      </w:pPr>
-      <w:bookmarkStart w:id="32" w:name="_Toc121348696"/>
-      <w:r>
-        <w:t>System kontroli wersji Git – GitHub</w:t>
-      </w:r>
-      <w:bookmarkEnd w:id="32"/>
-      <w:r>
-        <w:t xml:space="preserve"> </w:t>
+        <w:jc w:val="both"/>
+      </w:pPr>
+      <w:r>
+        <w:t xml:space="preserve">Git to najpopularniejszy system kontroli wersji, powstał w celu współbieżnej pracy setki programistów nad jądrem systemu Linux. Swoją popularność zawdzięcza serwisowi hostingowemu projektów otwarto źródłowych oraz wykorzystujących system kontroli wersji </w:t>
+      </w:r>
+      <w:r>
+        <w:t>https://github.com</w:t>
+      </w:r>
+      <w:r>
+        <w:t>/. Zapewnia on bezpieczeństwo pracy nad kodem tworząc każdorazowo kopie kodu z opcją powrotu do wcześniejszych wersji.  [12]</w:t>
       </w:r>
     </w:p>
     <w:p>
@@ -8723,32 +8443,10 @@
         <w:spacing w:line="360" w:lineRule="auto"/>
         <w:ind w:firstLine="425"/>
       </w:pPr>
-    </w:p>
-    <w:p>
-      <w:pPr>
-        <w:spacing w:line="360" w:lineRule="auto"/>
-        <w:ind w:firstLine="425"/>
-      </w:pPr>
-      <w:r>
-        <w:t xml:space="preserve">Git to najpopularniejszy system kontroli wersji, powstał w celu współbieżnej pracy setki programistów nad jądrem systemu Linux. Swoją popularność zawdzięcza serwisowi hostingowemu projektów otwarto źródłowych oraz wykorzystujących system kontroli wersji </w:t>
-      </w:r>
-      <w:r>
-        <w:t>https://github.com</w:t>
-      </w:r>
-      <w:r>
-        <w:t>/. Zapewnia on bezpieczeństwo pracy nad kodem tworząc każdorazowo kopie kodu z opcją powrotu do wcześniejszych wersji.  [12]</w:t>
-      </w:r>
-    </w:p>
-    <w:p>
-      <w:pPr>
-        <w:spacing w:line="360" w:lineRule="auto"/>
-        <w:ind w:firstLine="425"/>
-      </w:pPr>
       <w:r>
         <w:rPr>
           <w:noProof/>
         </w:rPr>
-        <w:lastRenderedPageBreak/>
         <w:drawing>
           <wp:inline distT="0" distB="0" distL="0" distR="0" wp14:anchorId="1DD5A6E1" wp14:editId="286FCFB2">
             <wp:extent cx="5760085" cy="2798445"/>
@@ -8796,13 +8494,14 @@
           <w:color w:val="auto"/>
         </w:rPr>
       </w:pPr>
-      <w:bookmarkStart w:id="33" w:name="_Toc121387403"/>
+      <w:bookmarkStart w:id="32" w:name="_Toc121387403"/>
       <w:r>
         <w:rPr>
           <w:color w:val="auto"/>
           <w:sz w:val="22"/>
           <w:szCs w:val="22"/>
         </w:rPr>
+        <w:lastRenderedPageBreak/>
         <w:t xml:space="preserve">Rysunek </w:t>
       </w:r>
       <w:r>
@@ -8885,19 +8584,7 @@
         </w:rPr>
         <w:t>]</w:t>
       </w:r>
-      <w:bookmarkEnd w:id="33"/>
-    </w:p>
-    <w:p>
-      <w:pPr>
-        <w:spacing w:line="360" w:lineRule="auto"/>
-        <w:ind w:firstLine="425"/>
-      </w:pPr>
-    </w:p>
-    <w:p>
-      <w:pPr>
-        <w:spacing w:line="360" w:lineRule="auto"/>
-        <w:ind w:firstLine="425"/>
-      </w:pPr>
+      <w:bookmarkEnd w:id="32"/>
     </w:p>
     <w:p>
       <w:pPr>
@@ -8906,14 +8593,13 @@
           <w:ilvl w:val="1"/>
           <w:numId w:val="2"/>
         </w:numPr>
-        <w:spacing w:line="360" w:lineRule="auto"/>
-        <w:ind w:firstLine="425"/>
-      </w:pPr>
-      <w:bookmarkStart w:id="34" w:name="_Toc121348697"/>
+        <w:ind w:firstLine="425"/>
+      </w:pPr>
+      <w:bookmarkStart w:id="33" w:name="_Toc121348697"/>
       <w:r>
         <w:t>Node.js</w:t>
       </w:r>
-      <w:bookmarkEnd w:id="34"/>
+      <w:bookmarkEnd w:id="33"/>
       <w:r>
         <w:t xml:space="preserve"> </w:t>
       </w:r>
@@ -8922,63 +8608,10 @@
       <w:pPr>
         <w:spacing w:after="0" w:line="360" w:lineRule="auto"/>
         <w:ind w:firstLine="425"/>
-      </w:pPr>
-    </w:p>
-    <w:p>
-      <w:pPr>
-        <w:spacing w:after="0" w:line="360" w:lineRule="auto"/>
-        <w:ind w:firstLine="425"/>
-      </w:pPr>
-      <w:r>
-        <w:t xml:space="preserve">Node.js jest oprogramowaniem o otwartym kodzie umożliwiającym deweloperom opracowywanie nowych programów w języku JavaScript po stronie serwera. Działa poza przeglądarką, współpracując z systemem operacyjnym. Do jego zalet zaliczamy wysoką wydajność, jest oparty na JavaScript czego atutem jest oferowane ulepszenia dla innych języków programowania zarówno tradycyjnych (przykładowo </w:t>
-      </w:r>
-      <w:proofErr w:type="spellStart"/>
-      <w:r>
-        <w:t>Python</w:t>
-      </w:r>
-      <w:proofErr w:type="spellEnd"/>
-      <w:r>
-        <w:t xml:space="preserve">), jak i nowych kompatybilnych z </w:t>
-      </w:r>
-      <w:proofErr w:type="spellStart"/>
-      <w:r>
-        <w:t>Javascript</w:t>
-      </w:r>
-      <w:proofErr w:type="spellEnd"/>
-      <w:r>
-        <w:t xml:space="preserve"> (np. </w:t>
-      </w:r>
-      <w:proofErr w:type="spellStart"/>
-      <w:r>
-        <w:t>TypeScript</w:t>
-      </w:r>
-      <w:proofErr w:type="spellEnd"/>
-      <w:r>
-        <w:t>). Dostęp do NPM (</w:t>
-      </w:r>
-      <w:proofErr w:type="spellStart"/>
-      <w:r>
-        <w:t>Node</w:t>
-      </w:r>
-      <w:proofErr w:type="spellEnd"/>
-      <w:r>
-        <w:t xml:space="preserve"> </w:t>
-      </w:r>
-      <w:proofErr w:type="spellStart"/>
-      <w:r>
-        <w:t>Package</w:t>
-      </w:r>
-      <w:proofErr w:type="spellEnd"/>
-      <w:r>
-        <w:t xml:space="preserve"> Manager) pozwala nam korzystać z wielu tysięcy pakietów. Cechuje go wieloplatformowych – możemy z niego korzystać zarówno na Microsoft Windows, jak i na systemie Linux czy </w:t>
-      </w:r>
-      <w:proofErr w:type="spellStart"/>
-      <w:r>
-        <w:t>MacOS</w:t>
-      </w:r>
-      <w:proofErr w:type="spellEnd"/>
-      <w:r>
-        <w:t>. [13]</w:t>
+        <w:jc w:val="both"/>
+      </w:pPr>
+      <w:r>
+        <w:t>Node.js jest oprogramowaniem o otwartym kodzie umożliwiającym deweloperom opracowywanie nowych programów w języku JavaScript po stronie serwera. Działa poza przeglądarką, współpracując z systemem operacyjnym. Do jego zalet zaliczamy wysoką wydajność, jest oparty na JavaScript czego atutem jest oferowane ulepszenia dla innych języków programowania zarówno tradycyjnych (przykładowo Python), jak i nowych kompatybilnych z Javascript (np. TypeScript). Dostęp do NPM (Node Package Manager) pozwala nam korzystać z wielu tysięcy pakietów. Cechuje go wieloplatformowych – możemy z niego korzystać zarówno na Microsoft Windows, jak i na systemie Linux czy MacOS. [13]</w:t>
       </w:r>
     </w:p>
     <w:p>
@@ -8994,16 +8627,13 @@
           <w:ilvl w:val="1"/>
           <w:numId w:val="2"/>
         </w:numPr>
-        <w:spacing w:line="360" w:lineRule="auto"/>
-        <w:ind w:firstLine="425"/>
-      </w:pPr>
-      <w:bookmarkStart w:id="35" w:name="_Toc121348698"/>
-      <w:proofErr w:type="spellStart"/>
+        <w:ind w:firstLine="425"/>
+      </w:pPr>
+      <w:bookmarkStart w:id="34" w:name="_Toc121348698"/>
       <w:r>
         <w:t>Postman</w:t>
       </w:r>
-      <w:bookmarkEnd w:id="35"/>
-      <w:proofErr w:type="spellEnd"/>
+      <w:bookmarkEnd w:id="34"/>
     </w:p>
     <w:p>
       <w:pPr>
@@ -9018,20 +8648,13 @@
           <w:ilvl w:val="0"/>
           <w:numId w:val="2"/>
         </w:numPr>
-        <w:spacing w:line="360" w:lineRule="auto"/>
-        <w:ind w:firstLine="425"/>
-      </w:pPr>
-      <w:bookmarkStart w:id="36" w:name="_Toc121348699"/>
+        <w:ind w:firstLine="425"/>
+      </w:pPr>
+      <w:bookmarkStart w:id="35" w:name="_Toc121348699"/>
       <w:r>
         <w:t>Aplikacja webowa do zarządzania publikacjami naukowymi</w:t>
       </w:r>
-      <w:bookmarkEnd w:id="36"/>
-    </w:p>
-    <w:p>
-      <w:pPr>
-        <w:spacing w:line="360" w:lineRule="auto"/>
-        <w:ind w:firstLine="425"/>
-      </w:pPr>
+      <w:bookmarkEnd w:id="35"/>
     </w:p>
     <w:p>
       <w:pPr>
@@ -9040,23 +8663,16 @@
           <w:ilvl w:val="1"/>
           <w:numId w:val="2"/>
         </w:numPr>
-        <w:spacing w:line="360" w:lineRule="auto"/>
         <w:ind w:firstLine="425"/>
       </w:pPr>
       <w:r>
         <w:t xml:space="preserve"> </w:t>
       </w:r>
-      <w:bookmarkStart w:id="37" w:name="_Toc121348700"/>
+      <w:bookmarkStart w:id="36" w:name="_Toc121348700"/>
       <w:r>
         <w:t>Baza danych</w:t>
       </w:r>
-      <w:bookmarkEnd w:id="37"/>
-    </w:p>
-    <w:p>
-      <w:pPr>
-        <w:spacing w:line="360" w:lineRule="auto"/>
-        <w:ind w:firstLine="425"/>
-      </w:pPr>
+      <w:bookmarkEnd w:id="36"/>
     </w:p>
     <w:p>
       <w:pPr>
@@ -9065,37 +8681,27 @@
           <w:ilvl w:val="2"/>
           <w:numId w:val="2"/>
         </w:numPr>
+        <w:ind w:firstLine="425"/>
+      </w:pPr>
+      <w:bookmarkStart w:id="37" w:name="_Toc121348701"/>
+      <w:r>
+        <w:t>Opis schematu bazy danych</w:t>
+      </w:r>
+      <w:bookmarkEnd w:id="37"/>
+    </w:p>
+    <w:p>
+      <w:pPr>
         <w:spacing w:line="360" w:lineRule="auto"/>
         <w:ind w:firstLine="425"/>
       </w:pPr>
-      <w:bookmarkStart w:id="38" w:name="_Toc121348701"/>
-      <w:r>
-        <w:lastRenderedPageBreak/>
-        <w:t>Opis schematu bazy danych</w:t>
-      </w:r>
-      <w:bookmarkEnd w:id="38"/>
-    </w:p>
-    <w:p>
-      <w:pPr>
-        <w:spacing w:line="360" w:lineRule="auto"/>
-        <w:ind w:firstLine="425"/>
-      </w:pPr>
-    </w:p>
-    <w:p>
-      <w:pPr>
-        <w:spacing w:line="360" w:lineRule="auto"/>
-        <w:ind w:firstLine="425"/>
-      </w:pPr>
-      <w:r>
-        <w:t>Na potrzebę realizacji pracy została opracowana baza danych składająca się z 7 tabel (</w:t>
-      </w:r>
-      <w:proofErr w:type="gramStart"/>
-      <w:r>
-        <w:t>rys )</w:t>
-      </w:r>
-      <w:proofErr w:type="gramEnd"/>
-      <w:r>
-        <w:t>, w których skład wchodzą:</w:t>
+      <w:r>
+        <w:t xml:space="preserve">Na potrzebę realizacji pracy została opracowana baza danych składająca się z 7 tabel (rys </w:t>
+      </w:r>
+      <w:r>
+        <w:t>15</w:t>
+      </w:r>
+      <w:r>
+        <w:t>), w których skład wchodzą:</w:t>
       </w:r>
     </w:p>
     <w:p>
@@ -9111,6 +8717,9 @@
       <w:r>
         <w:t>Publikacja</w:t>
       </w:r>
+      <w:r>
+        <w:t>;</w:t>
+      </w:r>
     </w:p>
     <w:p>
       <w:pPr>
@@ -9125,6 +8734,9 @@
       <w:r>
         <w:t>Autorzy</w:t>
       </w:r>
+      <w:r>
+        <w:t>;</w:t>
+      </w:r>
     </w:p>
     <w:p>
       <w:pPr>
@@ -9139,6 +8751,9 @@
       <w:r>
         <w:t>Pliki</w:t>
       </w:r>
+      <w:r>
+        <w:t>;</w:t>
+      </w:r>
     </w:p>
     <w:p>
       <w:pPr>
@@ -9153,6 +8768,9 @@
       <w:r>
         <w:t>Oceny</w:t>
       </w:r>
+      <w:r>
+        <w:t>;</w:t>
+      </w:r>
     </w:p>
     <w:p>
       <w:pPr>
@@ -9167,6 +8785,9 @@
       <w:r>
         <w:t>Recenzenci</w:t>
       </w:r>
+      <w:r>
+        <w:t>;</w:t>
+      </w:r>
     </w:p>
     <w:p>
       <w:pPr>
@@ -9181,6 +8802,9 @@
       <w:r>
         <w:t>Użytkownicy</w:t>
       </w:r>
+      <w:r>
+        <w:t>;</w:t>
+      </w:r>
     </w:p>
     <w:p>
       <w:pPr>
@@ -9195,6 +8819,9 @@
       <w:r>
         <w:t>Komentarze</w:t>
       </w:r>
+      <w:r>
+        <w:t>.</w:t>
+      </w:r>
     </w:p>
     <w:p>
       <w:pPr>
@@ -9205,6 +8832,7 @@
         <w:rPr>
           <w:noProof/>
         </w:rPr>
+        <w:lastRenderedPageBreak/>
         <w:drawing>
           <wp:inline distT="0" distB="0" distL="0" distR="0" wp14:anchorId="647F9DDA" wp14:editId="0ED7AB42">
             <wp:extent cx="5760085" cy="3661410"/>
@@ -9264,7 +8892,7 @@
           <w:color w:val="auto"/>
         </w:rPr>
       </w:pPr>
-      <w:bookmarkStart w:id="39" w:name="_Toc121387404"/>
+      <w:bookmarkStart w:id="38" w:name="_Toc121387404"/>
       <w:r>
         <w:rPr>
           <w:color w:val="auto"/>
@@ -9353,7 +8981,7 @@
         </w:rPr>
         <w:t>]</w:t>
       </w:r>
-      <w:bookmarkEnd w:id="39"/>
+      <w:bookmarkEnd w:id="38"/>
     </w:p>
     <w:p>
       <w:pPr>
@@ -9384,14 +9012,13 @@
           <w:ilvl w:val="2"/>
           <w:numId w:val="2"/>
         </w:numPr>
-        <w:spacing w:line="360" w:lineRule="auto"/>
-        <w:ind w:firstLine="425"/>
-      </w:pPr>
-      <w:bookmarkStart w:id="40" w:name="_Toc121348702"/>
+        <w:ind w:firstLine="425"/>
+      </w:pPr>
+      <w:bookmarkStart w:id="39" w:name="_Toc121348702"/>
       <w:r>
         <w:t>Struktura tabeli Użytkownicy</w:t>
       </w:r>
-      <w:bookmarkEnd w:id="40"/>
+      <w:bookmarkEnd w:id="39"/>
     </w:p>
     <w:p>
       <w:pPr>
@@ -9407,14 +9034,13 @@
           <w:ilvl w:val="2"/>
           <w:numId w:val="2"/>
         </w:numPr>
-        <w:spacing w:line="360" w:lineRule="auto"/>
-        <w:ind w:firstLine="425"/>
-      </w:pPr>
-      <w:bookmarkStart w:id="41" w:name="_Toc121348703"/>
+        <w:ind w:firstLine="425"/>
+      </w:pPr>
+      <w:bookmarkStart w:id="40" w:name="_Toc121348703"/>
       <w:r>
         <w:t>Struktura tabeli Publikacje</w:t>
       </w:r>
-      <w:bookmarkEnd w:id="41"/>
+      <w:bookmarkEnd w:id="40"/>
     </w:p>
     <w:p>
       <w:pPr>
@@ -9430,14 +9056,13 @@
           <w:ilvl w:val="2"/>
           <w:numId w:val="2"/>
         </w:numPr>
-        <w:spacing w:line="360" w:lineRule="auto"/>
-        <w:ind w:firstLine="425"/>
-      </w:pPr>
-      <w:bookmarkStart w:id="42" w:name="_Toc121348704"/>
+        <w:ind w:firstLine="425"/>
+      </w:pPr>
+      <w:bookmarkStart w:id="41" w:name="_Toc121348704"/>
       <w:r>
         <w:t>Struktura tabeli Autorzy</w:t>
       </w:r>
-      <w:bookmarkEnd w:id="42"/>
+      <w:bookmarkEnd w:id="41"/>
     </w:p>
     <w:p>
       <w:pPr>
@@ -9453,14 +9078,13 @@
           <w:ilvl w:val="2"/>
           <w:numId w:val="2"/>
         </w:numPr>
-        <w:spacing w:line="360" w:lineRule="auto"/>
-        <w:ind w:firstLine="425"/>
-      </w:pPr>
-      <w:bookmarkStart w:id="43" w:name="_Toc121348705"/>
+        <w:ind w:firstLine="425"/>
+      </w:pPr>
+      <w:bookmarkStart w:id="42" w:name="_Toc121348705"/>
       <w:r>
         <w:t>Struktura tabeli Pliki</w:t>
       </w:r>
-      <w:bookmarkEnd w:id="43"/>
+      <w:bookmarkEnd w:id="42"/>
     </w:p>
     <w:p>
       <w:pPr>
@@ -9476,14 +9100,13 @@
           <w:ilvl w:val="2"/>
           <w:numId w:val="2"/>
         </w:numPr>
-        <w:spacing w:line="360" w:lineRule="auto"/>
-        <w:ind w:firstLine="425"/>
-      </w:pPr>
-      <w:bookmarkStart w:id="44" w:name="_Toc121348706"/>
+        <w:ind w:firstLine="425"/>
+      </w:pPr>
+      <w:bookmarkStart w:id="43" w:name="_Toc121348706"/>
       <w:r>
         <w:t>Struktura tabeli Recenzenci</w:t>
       </w:r>
-      <w:bookmarkEnd w:id="44"/>
+      <w:bookmarkEnd w:id="43"/>
     </w:p>
     <w:p>
       <w:pPr>
@@ -9499,14 +9122,13 @@
           <w:ilvl w:val="2"/>
           <w:numId w:val="2"/>
         </w:numPr>
-        <w:spacing w:line="360" w:lineRule="auto"/>
-        <w:ind w:firstLine="425"/>
-      </w:pPr>
-      <w:bookmarkStart w:id="45" w:name="_Toc121348707"/>
+        <w:ind w:firstLine="425"/>
+      </w:pPr>
+      <w:bookmarkStart w:id="44" w:name="_Toc121348707"/>
       <w:r>
         <w:t>Struktura tabeli Komentarze</w:t>
       </w:r>
-      <w:bookmarkEnd w:id="45"/>
+      <w:bookmarkEnd w:id="44"/>
     </w:p>
     <w:p>
       <w:pPr>
@@ -9522,14 +9144,13 @@
           <w:ilvl w:val="2"/>
           <w:numId w:val="2"/>
         </w:numPr>
-        <w:spacing w:line="360" w:lineRule="auto"/>
-        <w:ind w:firstLine="425"/>
-      </w:pPr>
-      <w:bookmarkStart w:id="46" w:name="_Toc121348708"/>
+        <w:ind w:firstLine="425"/>
+      </w:pPr>
+      <w:bookmarkStart w:id="45" w:name="_Toc121348708"/>
       <w:r>
         <w:t>Struktura tabeli Oceny</w:t>
       </w:r>
-      <w:bookmarkEnd w:id="46"/>
+      <w:bookmarkEnd w:id="45"/>
     </w:p>
     <w:p>
       <w:pPr>
@@ -9564,15 +9185,14 @@
           <w:ilvl w:val="1"/>
           <w:numId w:val="2"/>
         </w:numPr>
-        <w:spacing w:line="360" w:lineRule="auto"/>
-        <w:ind w:firstLine="425"/>
-      </w:pPr>
-      <w:bookmarkStart w:id="47" w:name="_Toc121348709"/>
+        <w:ind w:firstLine="425"/>
+      </w:pPr>
+      <w:bookmarkStart w:id="46" w:name="_Toc121348709"/>
       <w:r>
         <w:lastRenderedPageBreak/>
         <w:t>Diagram przypadków użycia</w:t>
       </w:r>
-      <w:bookmarkEnd w:id="47"/>
+      <w:bookmarkEnd w:id="46"/>
     </w:p>
     <w:p>
       <w:pPr>
@@ -9649,17 +9269,16 @@
           <w:ilvl w:val="1"/>
           <w:numId w:val="2"/>
         </w:numPr>
-        <w:spacing w:line="360" w:lineRule="auto"/>
         <w:ind w:firstLine="425"/>
       </w:pPr>
       <w:r>
         <w:t xml:space="preserve"> </w:t>
       </w:r>
-      <w:bookmarkStart w:id="48" w:name="_Toc121348710"/>
+      <w:bookmarkStart w:id="47" w:name="_Toc121348710"/>
       <w:r>
         <w:t>Scenariusze przypadków użycia</w:t>
       </w:r>
-      <w:bookmarkEnd w:id="48"/>
+      <w:bookmarkEnd w:id="47"/>
     </w:p>
     <w:p>
       <w:pPr>
@@ -9674,14 +9293,13 @@
           <w:ilvl w:val="1"/>
           <w:numId w:val="2"/>
         </w:numPr>
-        <w:spacing w:line="360" w:lineRule="auto"/>
-        <w:ind w:firstLine="425"/>
-      </w:pPr>
-      <w:bookmarkStart w:id="49" w:name="_Toc121348711"/>
+        <w:ind w:firstLine="425"/>
+      </w:pPr>
+      <w:bookmarkStart w:id="48" w:name="_Toc121348711"/>
       <w:r>
         <w:t>Funkcje systemu</w:t>
       </w:r>
-      <w:bookmarkEnd w:id="49"/>
+      <w:bookmarkEnd w:id="48"/>
     </w:p>
     <w:p>
       <w:pPr>
@@ -9699,15 +9317,14 @@
           <w:ilvl w:val="0"/>
           <w:numId w:val="2"/>
         </w:numPr>
-        <w:spacing w:line="360" w:lineRule="auto"/>
-        <w:ind w:firstLine="425"/>
-      </w:pPr>
-      <w:bookmarkStart w:id="50" w:name="_Toc121348712"/>
+        <w:ind w:firstLine="425"/>
+      </w:pPr>
+      <w:bookmarkStart w:id="49" w:name="_Toc121348712"/>
       <w:r>
         <w:lastRenderedPageBreak/>
         <w:t>Podsumowanie</w:t>
       </w:r>
-      <w:bookmarkEnd w:id="50"/>
+      <w:bookmarkEnd w:id="49"/>
     </w:p>
     <w:p>
       <w:pPr>
@@ -9726,12 +9343,12 @@
           <w:numId w:val="2"/>
         </w:numPr>
       </w:pPr>
-      <w:bookmarkStart w:id="51" w:name="_Toc121348713"/>
+      <w:bookmarkStart w:id="50" w:name="_Toc121348713"/>
       <w:r>
         <w:lastRenderedPageBreak/>
         <w:t>Spis ilustracji</w:t>
       </w:r>
-      <w:bookmarkEnd w:id="51"/>
+      <w:bookmarkEnd w:id="50"/>
       <w:r>
         <w:t xml:space="preserve"> </w:t>
       </w:r>
@@ -10824,11 +10441,11 @@
           <w:numId w:val="2"/>
         </w:numPr>
       </w:pPr>
-      <w:bookmarkStart w:id="52" w:name="_Toc121348714"/>
+      <w:bookmarkStart w:id="51" w:name="_Toc121348714"/>
       <w:r>
         <w:t>Spis tabel</w:t>
       </w:r>
-      <w:bookmarkEnd w:id="52"/>
+      <w:bookmarkEnd w:id="51"/>
     </w:p>
     <w:p/>
     <w:p>
@@ -10844,12 +10461,12 @@
           <w:numId w:val="2"/>
         </w:numPr>
       </w:pPr>
-      <w:bookmarkStart w:id="53" w:name="_Toc121348715"/>
+      <w:bookmarkStart w:id="52" w:name="_Toc121348715"/>
       <w:r>
         <w:lastRenderedPageBreak/>
         <w:t>Bibliografia</w:t>
       </w:r>
-      <w:bookmarkEnd w:id="53"/>
+      <w:bookmarkEnd w:id="52"/>
     </w:p>
     <w:p>
       <w:pPr>
@@ -10861,15 +10478,7 @@
         <w:spacing w:after="0" w:line="360" w:lineRule="auto"/>
       </w:pPr>
       <w:r>
-        <w:t xml:space="preserve">[1] Jon </w:t>
-      </w:r>
-      <w:proofErr w:type="spellStart"/>
-      <w:r>
-        <w:t>Duckett</w:t>
-      </w:r>
-      <w:proofErr w:type="spellEnd"/>
-      <w:r>
-        <w:t xml:space="preserve">, </w:t>
+        <w:t xml:space="preserve">[1] Jon Duckett, </w:t>
       </w:r>
       <w:r>
         <w:rPr>
@@ -10895,23 +10504,7 @@
         <w:spacing w:after="0" w:line="360" w:lineRule="auto"/>
       </w:pPr>
       <w:r>
-        <w:t xml:space="preserve">[3] Jennifer </w:t>
-      </w:r>
-      <w:proofErr w:type="spellStart"/>
-      <w:r>
-        <w:t>Niederst</w:t>
-      </w:r>
-      <w:proofErr w:type="spellEnd"/>
-      <w:r>
-        <w:t xml:space="preserve"> </w:t>
-      </w:r>
-      <w:proofErr w:type="spellStart"/>
-      <w:r>
-        <w:t>Robbins</w:t>
-      </w:r>
-      <w:proofErr w:type="spellEnd"/>
-      <w:r>
-        <w:t xml:space="preserve">, </w:t>
+        <w:t xml:space="preserve">[3] Jennifer Niederst Robbins, </w:t>
       </w:r>
       <w:r>
         <w:rPr>
@@ -12830,11 +12423,12 @@
     <w:link w:val="Nagwek1Znak"/>
     <w:uiPriority w:val="9"/>
     <w:qFormat/>
-    <w:rsid w:val="00B36EF1"/>
+    <w:rsid w:val="00635F07"/>
     <w:pPr>
       <w:keepNext/>
       <w:keepLines/>
-      <w:spacing w:before="240" w:after="0"/>
+      <w:spacing w:before="240" w:after="240" w:line="360" w:lineRule="auto"/>
+      <w:ind w:firstLine="425"/>
       <w:outlineLvl w:val="0"/>
     </w:pPr>
     <w:rPr>
@@ -12851,11 +12445,12 @@
     <w:uiPriority w:val="9"/>
     <w:unhideWhenUsed/>
     <w:qFormat/>
-    <w:rsid w:val="00097CAE"/>
+    <w:rsid w:val="00635F07"/>
     <w:pPr>
       <w:keepNext/>
       <w:keepLines/>
-      <w:spacing w:before="40" w:after="0"/>
+      <w:spacing w:before="120" w:after="240" w:line="360" w:lineRule="auto"/>
+      <w:ind w:firstLine="425"/>
       <w:outlineLvl w:val="1"/>
     </w:pPr>
     <w:rPr>
@@ -12907,7 +12502,7 @@
     <w:basedOn w:val="Domylnaczcionkaakapitu"/>
     <w:link w:val="Nagwek1"/>
     <w:uiPriority w:val="9"/>
-    <w:rsid w:val="00B36EF1"/>
+    <w:rsid w:val="00635F07"/>
     <w:rPr>
       <w:rFonts w:ascii="Times New Roman" w:eastAsiaTheme="majorEastAsia" w:hAnsi="Times New Roman" w:cstheme="majorBidi"/>
       <w:sz w:val="32"/>
@@ -13001,7 +12596,7 @@
     <w:basedOn w:val="Domylnaczcionkaakapitu"/>
     <w:link w:val="Nagwek2"/>
     <w:uiPriority w:val="9"/>
-    <w:rsid w:val="00097CAE"/>
+    <w:rsid w:val="00635F07"/>
     <w:rPr>
       <w:rFonts w:ascii="Times New Roman" w:eastAsiaTheme="majorEastAsia" w:hAnsi="Times New Roman" w:cstheme="majorBidi"/>
       <w:sz w:val="28"/>

</xml_diff>